<commit_message>
Minor changes Day 1 (regression)
</commit_message>
<xml_diff>
--- a/Day 1 - Lab/Exercises day 1 - regression.docx
+++ b/Day 1 - Lab/Exercises day 1 - regression.docx
@@ -65,7 +65,43 @@
           <w:bCs/>
           <w:lang w:val="en-US"/>
         </w:rPr>
-        <w:t xml:space="preserve">Today’s lab meeting consists of three exercises, below you can find a short description for each. </w:t>
+        <w:t>Today’s lab meeting consists of three exercises.</w:t>
+      </w:r>
+    </w:p>
+    <w:p>
+      <w:pPr>
+        <w:spacing w:line="276" w:lineRule="auto"/>
+        <w:rPr>
+          <w:rFonts w:asciiTheme="minorHAnsi" w:hAnsiTheme="minorHAnsi" w:cstheme="minorHAnsi"/>
+          <w:bCs/>
+          <w:lang w:val="en-US"/>
+        </w:rPr>
+      </w:pPr>
+    </w:p>
+    <w:p>
+      <w:pPr>
+        <w:spacing w:line="276" w:lineRule="auto"/>
+        <w:rPr>
+          <w:rFonts w:asciiTheme="minorHAnsi" w:hAnsiTheme="minorHAnsi" w:cstheme="minorHAnsi"/>
+          <w:bCs/>
+          <w:lang w:val="en-US"/>
+        </w:rPr>
+      </w:pPr>
+      <w:r>
+        <w:rPr>
+          <w:rFonts w:asciiTheme="minorHAnsi" w:hAnsiTheme="minorHAnsi" w:cstheme="minorHAnsi"/>
+          <w:bCs/>
+          <w:lang w:val="en-US"/>
+        </w:rPr>
+        <w:t>Practical information:</w:t>
+      </w:r>
+      <w:r>
+        <w:rPr>
+          <w:rFonts w:asciiTheme="minorHAnsi" w:hAnsiTheme="minorHAnsi" w:cstheme="minorHAnsi"/>
+          <w:bCs/>
+          <w:lang w:val="en-US"/>
+        </w:rPr>
+        <w:t xml:space="preserve"> </w:t>
       </w:r>
     </w:p>
     <w:p>
@@ -88,23 +124,7 @@
           <w:bCs/>
           <w:lang w:val="en-US"/>
         </w:rPr>
-        <w:t xml:space="preserve">All the data and other files </w:t>
-      </w:r>
-      <w:r>
-        <w:rPr>
-          <w:rFonts w:asciiTheme="minorHAnsi" w:hAnsiTheme="minorHAnsi" w:cstheme="minorHAnsi"/>
-          <w:bCs/>
-          <w:lang w:val="en-US"/>
-        </w:rPr>
-        <w:t xml:space="preserve">for these exercises </w:t>
-      </w:r>
-      <w:r>
-        <w:rPr>
-          <w:rFonts w:asciiTheme="minorHAnsi" w:hAnsiTheme="minorHAnsi" w:cstheme="minorHAnsi"/>
-          <w:bCs/>
-          <w:lang w:val="en-US"/>
-        </w:rPr>
-        <w:t xml:space="preserve">can be found at the LLL platform. </w:t>
+        <w:t xml:space="preserve">All the data and other files for these exercises can be found at the LLL platform. </w:t>
       </w:r>
     </w:p>
     <w:p>
@@ -202,16 +222,18 @@
           <w:bCs/>
           <w:lang w:val="en-US"/>
         </w:rPr>
-        <w:t>In the subfolder</w:t>
-      </w:r>
-      <w:r>
+        <w:t>In the subfolders, you can find the files for performing the analyses in SPSS or Mplus.</w:t>
+      </w:r>
+    </w:p>
+    <w:p>
+      <w:pPr>
+        <w:spacing w:line="276" w:lineRule="auto"/>
         <w:rPr>
           <w:rFonts w:asciiTheme="minorHAnsi" w:hAnsiTheme="minorHAnsi" w:cstheme="minorHAnsi"/>
           <w:bCs/>
           <w:lang w:val="en-US"/>
         </w:rPr>
-        <w:t>s, you can find the files for performing the analyses in SPSS or Mplus.</w:t>
-      </w:r>
+      </w:pPr>
     </w:p>
     <w:p>
       <w:pPr>
@@ -232,39 +254,13 @@
           <w:lang w:val="en-US"/>
         </w:rPr>
       </w:pPr>
-    </w:p>
-    <w:p>
-      <w:pPr>
-        <w:spacing w:line="276" w:lineRule="auto"/>
+      <w:r>
         <w:rPr>
           <w:rFonts w:asciiTheme="minorHAnsi" w:hAnsiTheme="minorHAnsi" w:cstheme="minorHAnsi"/>
           <w:bCs/>
           <w:lang w:val="en-US"/>
         </w:rPr>
-      </w:pPr>
-      <w:r>
-        <w:rPr>
-          <w:rFonts w:asciiTheme="minorHAnsi" w:hAnsiTheme="minorHAnsi" w:cstheme="minorHAnsi"/>
-          <w:bCs/>
-          <w:lang w:val="en-US"/>
-        </w:rPr>
-        <w:t>S</w:t>
-      </w:r>
-      <w:r>
-        <w:rPr>
-          <w:rFonts w:asciiTheme="minorHAnsi" w:hAnsiTheme="minorHAnsi" w:cstheme="minorHAnsi"/>
-          <w:bCs/>
-          <w:lang w:val="en-US"/>
-        </w:rPr>
-        <w:t>hort description</w:t>
-      </w:r>
-      <w:r>
-        <w:rPr>
-          <w:rFonts w:asciiTheme="minorHAnsi" w:hAnsiTheme="minorHAnsi" w:cstheme="minorHAnsi"/>
-          <w:bCs/>
-          <w:lang w:val="en-US"/>
-        </w:rPr>
-        <w:t xml:space="preserve"> of exercises:</w:t>
+        <w:t>Short description of exercises:</w:t>
       </w:r>
     </w:p>
     <w:p>
@@ -559,77 +555,33 @@
           <w:u w:val="single"/>
           <w:lang w:val="en-US"/>
         </w:rPr>
-        <w:t xml:space="preserve">The </w:t>
+        <w:t>The third exercise</w:t>
       </w:r>
       <w:r>
         <w:rPr>
           <w:rFonts w:asciiTheme="minorHAnsi" w:hAnsiTheme="minorHAnsi" w:cstheme="minorHAnsi"/>
           <w:bCs/>
-          <w:iCs/>
-          <w:u w:val="single"/>
-          <w:lang w:val="en-US"/>
-        </w:rPr>
-        <w:t>third</w:t>
-      </w:r>
+          <w:lang w:val="en-US"/>
+        </w:rPr>
+        <w:t xml:space="preserve"> is aimed at doing a path analysis yourself using </w:t>
+      </w:r>
+      <w:proofErr w:type="spellStart"/>
       <w:r>
         <w:rPr>
           <w:rFonts w:asciiTheme="minorHAnsi" w:hAnsiTheme="minorHAnsi" w:cstheme="minorHAnsi"/>
           <w:bCs/>
-          <w:iCs/>
-          <w:u w:val="single"/>
-          <w:lang w:val="en-US"/>
-        </w:rPr>
-        <w:t xml:space="preserve"> exercise</w:t>
-      </w:r>
+          <w:lang w:val="en-US"/>
+        </w:rPr>
+        <w:t>lavaan</w:t>
+      </w:r>
+      <w:proofErr w:type="spellEnd"/>
       <w:r>
         <w:rPr>
           <w:rFonts w:asciiTheme="minorHAnsi" w:hAnsiTheme="minorHAnsi" w:cstheme="minorHAnsi"/>
           <w:bCs/>
           <w:lang w:val="en-US"/>
         </w:rPr>
-        <w:t xml:space="preserve"> is aimed at doing a </w:t>
-      </w:r>
-      <w:r>
-        <w:rPr>
-          <w:rFonts w:asciiTheme="minorHAnsi" w:hAnsiTheme="minorHAnsi" w:cstheme="minorHAnsi"/>
-          <w:bCs/>
-          <w:lang w:val="en-US"/>
-        </w:rPr>
-        <w:t>path</w:t>
-      </w:r>
-      <w:r>
-        <w:rPr>
-          <w:rFonts w:asciiTheme="minorHAnsi" w:hAnsiTheme="minorHAnsi" w:cstheme="minorHAnsi"/>
-          <w:bCs/>
-          <w:lang w:val="en-US"/>
-        </w:rPr>
-        <w:t xml:space="preserve"> analysis yourself using </w:t>
-      </w:r>
-      <w:proofErr w:type="spellStart"/>
-      <w:r>
-        <w:rPr>
-          <w:rFonts w:asciiTheme="minorHAnsi" w:hAnsiTheme="minorHAnsi" w:cstheme="minorHAnsi"/>
-          <w:bCs/>
-          <w:lang w:val="en-US"/>
-        </w:rPr>
-        <w:t>lavaan</w:t>
-      </w:r>
-      <w:proofErr w:type="spellEnd"/>
-      <w:r>
-        <w:rPr>
-          <w:rFonts w:asciiTheme="minorHAnsi" w:hAnsiTheme="minorHAnsi" w:cstheme="minorHAnsi"/>
-          <w:bCs/>
-          <w:lang w:val="en-US"/>
-        </w:rPr>
-        <w:t xml:space="preserve">. </w:t>
-      </w:r>
-      <w:r>
-        <w:rPr>
-          <w:rFonts w:asciiTheme="minorHAnsi" w:hAnsiTheme="minorHAnsi" w:cstheme="minorHAnsi"/>
-          <w:bCs/>
-          <w:lang w:val="en-US"/>
-        </w:rPr>
-        <w:t xml:space="preserve">Additionally, it will </w:t>
+        <w:t xml:space="preserve">. Additionally, it will </w:t>
       </w:r>
       <w:r>
         <w:rPr>
@@ -1224,8 +1176,6 @@
         <w:spacing w:line="276" w:lineRule="auto"/>
         <w:rPr>
           <w:rFonts w:asciiTheme="minorHAnsi" w:hAnsiTheme="minorHAnsi" w:cstheme="minorHAnsi"/>
-          <w:b/>
-          <w:i/>
           <w:lang w:val="en-US"/>
         </w:rPr>
       </w:pPr>
@@ -1236,1568 +1186,12 @@
         </w:rPr>
         <w:t>Note: There are missing data (depending on the file you use, these are codes as system missing, -999, or -99 &amp; -999).</w:t>
       </w:r>
-    </w:p>
-    <w:p>
-      <w:pPr>
-        <w:spacing w:line="276" w:lineRule="auto"/>
-        <w:rPr>
-          <w:rFonts w:asciiTheme="minorHAnsi" w:hAnsiTheme="minorHAnsi" w:cstheme="minorHAnsi"/>
-          <w:lang w:val="en-US"/>
-        </w:rPr>
-      </w:pPr>
-    </w:p>
-    <w:p>
-      <w:pPr>
-        <w:spacing w:line="276" w:lineRule="auto"/>
-        <w:rPr>
-          <w:rFonts w:asciiTheme="minorHAnsi" w:hAnsiTheme="minorHAnsi" w:cstheme="minorHAnsi"/>
-          <w:lang w:val="en-US"/>
-        </w:rPr>
-      </w:pPr>
-    </w:p>
-    <w:p>
-      <w:pPr>
-        <w:spacing w:line="276" w:lineRule="auto"/>
-        <w:rPr>
-          <w:rFonts w:asciiTheme="minorHAnsi" w:hAnsiTheme="minorHAnsi" w:cstheme="minorHAnsi"/>
-          <w:lang w:val="en-US"/>
-        </w:rPr>
-      </w:pPr>
-      <w:r>
-        <w:rPr>
-          <w:rFonts w:asciiTheme="minorHAnsi" w:hAnsiTheme="minorHAnsi" w:cstheme="minorHAnsi"/>
-          <w:b/>
-          <w:i/>
-          <w:lang w:val="en-US"/>
-        </w:rPr>
-        <w:t>1a</w:t>
-      </w:r>
-      <w:r>
-        <w:rPr>
-          <w:rFonts w:asciiTheme="minorHAnsi" w:hAnsiTheme="minorHAnsi" w:cstheme="minorHAnsi"/>
-          <w:b/>
-          <w:i/>
-          <w:lang w:val="en-US"/>
-        </w:rPr>
-        <w:t>1</w:t>
-      </w:r>
-      <w:r>
-        <w:rPr>
-          <w:rFonts w:asciiTheme="minorHAnsi" w:hAnsiTheme="minorHAnsi" w:cstheme="minorHAnsi"/>
-          <w:b/>
-          <w:i/>
-          <w:lang w:val="en-US"/>
-        </w:rPr>
-        <w:t>.</w:t>
-      </w:r>
-      <w:r>
-        <w:rPr>
-          <w:rFonts w:asciiTheme="minorHAnsi" w:hAnsiTheme="minorHAnsi" w:cstheme="minorHAnsi"/>
-          <w:b/>
-          <w:i/>
-          <w:lang w:val="en-US"/>
-        </w:rPr>
-        <w:t xml:space="preserve"> </w:t>
-      </w:r>
-      <w:r>
-        <w:rPr>
-          <w:rFonts w:asciiTheme="minorHAnsi" w:hAnsiTheme="minorHAnsi" w:cstheme="minorHAnsi"/>
-          <w:lang w:val="en-US"/>
-        </w:rPr>
-        <w:t>Ask for descriptive statistics and r</w:t>
-      </w:r>
-      <w:r>
-        <w:rPr>
-          <w:rFonts w:asciiTheme="minorHAnsi" w:hAnsiTheme="minorHAnsi" w:cstheme="minorHAnsi"/>
-          <w:lang w:val="en-US"/>
-        </w:rPr>
-        <w:t xml:space="preserve">un a </w:t>
-      </w:r>
-      <w:r>
-        <w:rPr>
-          <w:rFonts w:asciiTheme="minorHAnsi" w:hAnsiTheme="minorHAnsi" w:cstheme="minorHAnsi"/>
-          <w:u w:val="single"/>
-          <w:lang w:val="en-US"/>
-        </w:rPr>
-        <w:t>correlation</w:t>
-      </w:r>
-      <w:r>
-        <w:rPr>
-          <w:rFonts w:asciiTheme="minorHAnsi" w:hAnsiTheme="minorHAnsi" w:cstheme="minorHAnsi"/>
-          <w:lang w:val="en-US"/>
-        </w:rPr>
-        <w:t xml:space="preserve"> analysis between the variables of interest</w:t>
-      </w:r>
-      <w:r>
-        <w:rPr>
-          <w:rFonts w:asciiTheme="minorHAnsi" w:hAnsiTheme="minorHAnsi" w:cstheme="minorHAnsi"/>
-          <w:lang w:val="en-US"/>
-        </w:rPr>
-        <w:t xml:space="preserve"> (</w:t>
-      </w:r>
-      <w:proofErr w:type="spellStart"/>
-      <w:r>
-        <w:rPr>
-          <w:rFonts w:asciiTheme="minorHAnsi" w:hAnsiTheme="minorHAnsi" w:cstheme="minorHAnsi"/>
-          <w:i/>
-          <w:iCs/>
-          <w:lang w:val="en-US"/>
-        </w:rPr>
-        <w:t>sw</w:t>
-      </w:r>
-      <w:proofErr w:type="spellEnd"/>
-      <w:r>
-        <w:rPr>
-          <w:rFonts w:asciiTheme="minorHAnsi" w:hAnsiTheme="minorHAnsi" w:cstheme="minorHAnsi"/>
-          <w:lang w:val="en-US"/>
-        </w:rPr>
-        <w:t xml:space="preserve">, </w:t>
-      </w:r>
-      <w:r>
-        <w:rPr>
-          <w:rFonts w:asciiTheme="minorHAnsi" w:hAnsiTheme="minorHAnsi" w:cstheme="minorHAnsi"/>
-          <w:i/>
-          <w:lang w:val="en-US"/>
-        </w:rPr>
-        <w:t xml:space="preserve">overt </w:t>
-      </w:r>
-      <w:r>
-        <w:rPr>
-          <w:rFonts w:asciiTheme="minorHAnsi" w:hAnsiTheme="minorHAnsi" w:cstheme="minorHAnsi"/>
-          <w:lang w:val="en-US"/>
-        </w:rPr>
-        <w:t xml:space="preserve">and </w:t>
-      </w:r>
-      <w:r>
-        <w:rPr>
-          <w:rFonts w:asciiTheme="minorHAnsi" w:hAnsiTheme="minorHAnsi" w:cstheme="minorHAnsi"/>
-          <w:i/>
-          <w:lang w:val="en-US"/>
-        </w:rPr>
-        <w:t>covert</w:t>
-      </w:r>
-      <w:r>
-        <w:rPr>
-          <w:rFonts w:asciiTheme="minorHAnsi" w:hAnsiTheme="minorHAnsi" w:cstheme="minorHAnsi"/>
-          <w:lang w:val="en-US"/>
-        </w:rPr>
-        <w:t>)</w:t>
-      </w:r>
-      <w:r>
-        <w:rPr>
-          <w:rFonts w:asciiTheme="minorHAnsi" w:hAnsiTheme="minorHAnsi" w:cstheme="minorHAnsi"/>
-          <w:lang w:val="en-US"/>
-        </w:rPr>
-        <w:t xml:space="preserve">. </w:t>
-      </w:r>
-    </w:p>
-    <w:p>
-      <w:pPr>
-        <w:spacing w:line="276" w:lineRule="auto"/>
-        <w:rPr>
-          <w:rFonts w:asciiTheme="minorHAnsi" w:hAnsiTheme="minorHAnsi" w:cstheme="minorHAnsi"/>
-          <w:i/>
-          <w:iCs/>
-          <w:lang w:val="en-US"/>
-        </w:rPr>
-      </w:pPr>
-      <w:r>
-        <w:rPr>
-          <w:rFonts w:asciiTheme="minorHAnsi" w:hAnsiTheme="minorHAnsi" w:cstheme="minorHAnsi"/>
-          <w:i/>
-          <w:iCs/>
-          <w:lang w:val="en-US"/>
-        </w:rPr>
-        <w:t xml:space="preserve">What do you think of the correlations </w:t>
-      </w:r>
-      <w:r>
-        <w:rPr>
-          <w:rFonts w:asciiTheme="minorHAnsi" w:hAnsiTheme="minorHAnsi" w:cstheme="minorHAnsi"/>
-          <w:i/>
-          <w:iCs/>
-          <w:lang w:val="en-US"/>
-        </w:rPr>
-        <w:t xml:space="preserve">with respect to </w:t>
-      </w:r>
-      <w:r>
-        <w:rPr>
-          <w:rFonts w:asciiTheme="minorHAnsi" w:hAnsiTheme="minorHAnsi" w:cstheme="minorHAnsi"/>
-          <w:i/>
-          <w:iCs/>
-          <w:lang w:val="en-US"/>
-        </w:rPr>
-        <w:t xml:space="preserve">significance, direction, </w:t>
-      </w:r>
-      <w:r>
-        <w:rPr>
-          <w:rFonts w:asciiTheme="minorHAnsi" w:hAnsiTheme="minorHAnsi" w:cstheme="minorHAnsi"/>
-          <w:i/>
-          <w:iCs/>
-          <w:lang w:val="en-US"/>
-        </w:rPr>
-        <w:t xml:space="preserve">and </w:t>
-      </w:r>
-      <w:r>
-        <w:rPr>
-          <w:rFonts w:asciiTheme="minorHAnsi" w:hAnsiTheme="minorHAnsi" w:cstheme="minorHAnsi"/>
-          <w:i/>
-          <w:iCs/>
-          <w:lang w:val="en-US"/>
-        </w:rPr>
-        <w:t xml:space="preserve">magnitude? </w:t>
-      </w:r>
-      <w:r>
-        <w:rPr>
-          <w:rFonts w:asciiTheme="minorHAnsi" w:hAnsiTheme="minorHAnsi" w:cstheme="minorHAnsi"/>
-          <w:i/>
-          <w:iCs/>
-          <w:lang w:val="en-US"/>
-        </w:rPr>
-        <w:t xml:space="preserve"> </w:t>
-      </w:r>
-    </w:p>
-    <w:p>
-      <w:pPr>
-        <w:spacing w:line="276" w:lineRule="auto"/>
-        <w:rPr>
-          <w:rFonts w:asciiTheme="minorHAnsi" w:hAnsiTheme="minorHAnsi" w:cstheme="minorHAnsi"/>
-          <w:lang w:val="en-US"/>
-        </w:rPr>
-      </w:pPr>
-    </w:p>
-    <w:p>
-      <w:pPr>
-        <w:spacing w:line="276" w:lineRule="auto"/>
-        <w:rPr>
-          <w:rFonts w:asciiTheme="minorHAnsi" w:hAnsiTheme="minorHAnsi" w:cstheme="minorHAnsi"/>
-          <w:lang w:val="en-US"/>
-        </w:rPr>
-      </w:pPr>
-      <w:r>
-        <w:rPr>
-          <w:rFonts w:asciiTheme="minorHAnsi" w:hAnsiTheme="minorHAnsi" w:cstheme="minorHAnsi"/>
-          <w:b/>
-          <w:i/>
-          <w:lang w:val="en-US"/>
-        </w:rPr>
-        <w:t>1</w:t>
-      </w:r>
-      <w:r>
-        <w:rPr>
-          <w:rFonts w:asciiTheme="minorHAnsi" w:hAnsiTheme="minorHAnsi" w:cstheme="minorHAnsi"/>
-          <w:b/>
-          <w:i/>
-          <w:lang w:val="en-US"/>
-        </w:rPr>
-        <w:t>a2</w:t>
-      </w:r>
-      <w:r>
-        <w:rPr>
-          <w:rFonts w:asciiTheme="minorHAnsi" w:hAnsiTheme="minorHAnsi" w:cstheme="minorHAnsi"/>
-          <w:b/>
-          <w:i/>
-          <w:lang w:val="en-US"/>
-        </w:rPr>
-        <w:t>.</w:t>
-      </w:r>
-      <w:r>
-        <w:rPr>
-          <w:rFonts w:asciiTheme="minorHAnsi" w:hAnsiTheme="minorHAnsi" w:cstheme="minorHAnsi"/>
-          <w:b/>
-          <w:i/>
-          <w:lang w:val="en-US"/>
-        </w:rPr>
-        <w:t xml:space="preserve"> </w:t>
-      </w:r>
-      <w:r>
-        <w:rPr>
-          <w:rFonts w:asciiTheme="minorHAnsi" w:hAnsiTheme="minorHAnsi" w:cstheme="minorHAnsi"/>
-          <w:lang w:val="en-US"/>
-        </w:rPr>
-        <w:t>Run a</w:t>
-      </w:r>
-      <w:r>
-        <w:rPr>
-          <w:rFonts w:asciiTheme="minorHAnsi" w:hAnsiTheme="minorHAnsi" w:cstheme="minorHAnsi"/>
-          <w:lang w:val="en-US"/>
-        </w:rPr>
-        <w:t xml:space="preserve"> (multiple)</w:t>
-      </w:r>
-      <w:r>
-        <w:rPr>
-          <w:rFonts w:asciiTheme="minorHAnsi" w:hAnsiTheme="minorHAnsi" w:cstheme="minorHAnsi"/>
-          <w:lang w:val="en-US"/>
-        </w:rPr>
-        <w:t xml:space="preserve"> </w:t>
-      </w:r>
-      <w:r>
-        <w:rPr>
-          <w:rFonts w:asciiTheme="minorHAnsi" w:hAnsiTheme="minorHAnsi" w:cstheme="minorHAnsi"/>
-          <w:u w:val="single"/>
-          <w:lang w:val="en-US"/>
-        </w:rPr>
-        <w:t>regression</w:t>
-      </w:r>
-      <w:r>
-        <w:rPr>
-          <w:rFonts w:asciiTheme="minorHAnsi" w:hAnsiTheme="minorHAnsi" w:cstheme="minorHAnsi"/>
-          <w:lang w:val="en-US"/>
-        </w:rPr>
-        <w:t xml:space="preserve"> analysis (dependent variable (DV) is </w:t>
-      </w:r>
-      <w:proofErr w:type="spellStart"/>
-      <w:r>
-        <w:rPr>
-          <w:rFonts w:asciiTheme="minorHAnsi" w:hAnsiTheme="minorHAnsi" w:cstheme="minorHAnsi"/>
-          <w:i/>
-          <w:lang w:val="en-US"/>
-        </w:rPr>
-        <w:t>sw</w:t>
-      </w:r>
-      <w:proofErr w:type="spellEnd"/>
-      <w:r>
-        <w:rPr>
-          <w:rFonts w:asciiTheme="minorHAnsi" w:hAnsiTheme="minorHAnsi" w:cstheme="minorHAnsi"/>
-          <w:lang w:val="en-US"/>
-        </w:rPr>
-        <w:t xml:space="preserve">; independent variables (IVs) are </w:t>
-      </w:r>
-      <w:r>
-        <w:rPr>
-          <w:rFonts w:asciiTheme="minorHAnsi" w:hAnsiTheme="minorHAnsi" w:cstheme="minorHAnsi"/>
-          <w:i/>
-          <w:lang w:val="en-US"/>
-        </w:rPr>
-        <w:t xml:space="preserve">covert </w:t>
-      </w:r>
-      <w:r>
-        <w:rPr>
-          <w:rFonts w:asciiTheme="minorHAnsi" w:hAnsiTheme="minorHAnsi" w:cstheme="minorHAnsi"/>
-          <w:lang w:val="en-US"/>
-        </w:rPr>
-        <w:t xml:space="preserve">and </w:t>
-      </w:r>
-      <w:r>
-        <w:rPr>
-          <w:rFonts w:asciiTheme="minorHAnsi" w:hAnsiTheme="minorHAnsi" w:cstheme="minorHAnsi"/>
-          <w:i/>
-          <w:lang w:val="en-US"/>
-        </w:rPr>
-        <w:t>overt</w:t>
-      </w:r>
-      <w:r>
-        <w:rPr>
-          <w:rFonts w:asciiTheme="minorHAnsi" w:hAnsiTheme="minorHAnsi" w:cstheme="minorHAnsi"/>
-          <w:lang w:val="en-US"/>
-        </w:rPr>
-        <w:t>)</w:t>
-      </w:r>
-      <w:r>
-        <w:rPr>
-          <w:rFonts w:asciiTheme="minorHAnsi" w:hAnsiTheme="minorHAnsi" w:cstheme="minorHAnsi"/>
-          <w:lang w:val="en-US"/>
-        </w:rPr>
-        <w:t>; also check the standardized results.</w:t>
-      </w:r>
-    </w:p>
-    <w:p>
-      <w:pPr>
-        <w:spacing w:line="276" w:lineRule="auto"/>
-        <w:rPr>
-          <w:rFonts w:asciiTheme="minorHAnsi" w:hAnsiTheme="minorHAnsi" w:cstheme="minorHAnsi"/>
-          <w:b/>
-          <w:i/>
-          <w:lang w:val="en-US"/>
-        </w:rPr>
-      </w:pPr>
-    </w:p>
-    <w:p>
-      <w:pPr>
-        <w:spacing w:line="276" w:lineRule="auto"/>
-        <w:rPr>
-          <w:rFonts w:asciiTheme="minorHAnsi" w:hAnsiTheme="minorHAnsi" w:cstheme="minorHAnsi"/>
-          <w:lang w:val="en-US"/>
-        </w:rPr>
-      </w:pPr>
-      <w:r>
-        <w:rPr>
-          <w:rFonts w:asciiTheme="minorHAnsi" w:hAnsiTheme="minorHAnsi" w:cstheme="minorHAnsi"/>
-          <w:b/>
-          <w:i/>
-          <w:lang w:val="en-US"/>
-        </w:rPr>
-        <w:t>1b</w:t>
-      </w:r>
-      <w:r>
-        <w:rPr>
-          <w:rFonts w:asciiTheme="minorHAnsi" w:hAnsiTheme="minorHAnsi" w:cstheme="minorHAnsi"/>
-          <w:b/>
-          <w:i/>
-          <w:lang w:val="en-US"/>
-        </w:rPr>
-        <w:t>.</w:t>
-      </w:r>
-      <w:r>
-        <w:rPr>
-          <w:rFonts w:asciiTheme="minorHAnsi" w:hAnsiTheme="minorHAnsi" w:cstheme="minorHAnsi"/>
-          <w:lang w:val="en-US"/>
-        </w:rPr>
-        <w:t xml:space="preserve"> </w:t>
-      </w:r>
-      <w:r>
-        <w:rPr>
-          <w:rFonts w:asciiTheme="minorHAnsi" w:hAnsiTheme="minorHAnsi" w:cstheme="minorHAnsi"/>
-          <w:lang w:val="en-US"/>
-        </w:rPr>
-        <w:t>D</w:t>
-      </w:r>
-      <w:r>
-        <w:rPr>
-          <w:rFonts w:asciiTheme="minorHAnsi" w:hAnsiTheme="minorHAnsi" w:cstheme="minorHAnsi"/>
-          <w:lang w:val="en-US"/>
-        </w:rPr>
-        <w:t xml:space="preserve">o the same </w:t>
-      </w:r>
-      <w:r>
-        <w:rPr>
-          <w:rFonts w:asciiTheme="minorHAnsi" w:hAnsiTheme="minorHAnsi" w:cstheme="minorHAnsi"/>
-          <w:lang w:val="en-US"/>
-        </w:rPr>
-        <w:t xml:space="preserve">as in 1a1 and 1a2 </w:t>
-      </w:r>
-      <w:r>
-        <w:rPr>
-          <w:rFonts w:asciiTheme="minorHAnsi" w:hAnsiTheme="minorHAnsi" w:cstheme="minorHAnsi"/>
-          <w:lang w:val="en-US"/>
-        </w:rPr>
-        <w:t xml:space="preserve">using </w:t>
-      </w:r>
-      <w:proofErr w:type="spellStart"/>
-      <w:r>
-        <w:rPr>
-          <w:rFonts w:asciiTheme="minorHAnsi" w:hAnsiTheme="minorHAnsi" w:cstheme="minorHAnsi"/>
-          <w:lang w:val="en-US"/>
-        </w:rPr>
-        <w:t>lavaan</w:t>
-      </w:r>
-      <w:proofErr w:type="spellEnd"/>
-      <w:r>
-        <w:rPr>
-          <w:rFonts w:asciiTheme="minorHAnsi" w:hAnsiTheme="minorHAnsi" w:cstheme="minorHAnsi"/>
-          <w:lang w:val="en-US"/>
-        </w:rPr>
-        <w:t xml:space="preserve"> in R.</w:t>
-      </w:r>
-    </w:p>
-    <w:p>
-      <w:pPr>
-        <w:spacing w:line="276" w:lineRule="auto"/>
-        <w:rPr>
-          <w:rFonts w:asciiTheme="minorHAnsi" w:hAnsiTheme="minorHAnsi" w:cstheme="minorHAnsi"/>
-          <w:i/>
-          <w:iCs/>
-          <w:lang w:val="en-US"/>
-        </w:rPr>
-      </w:pPr>
-      <w:r>
-        <w:rPr>
-          <w:rFonts w:asciiTheme="minorHAnsi" w:hAnsiTheme="minorHAnsi" w:cstheme="minorHAnsi"/>
-          <w:i/>
-          <w:iCs/>
-          <w:lang w:val="en-US"/>
-        </w:rPr>
-        <w:t xml:space="preserve">Interpret the output. What are your conclusions? </w:t>
-      </w:r>
-    </w:p>
-    <w:p>
-      <w:pPr>
-        <w:spacing w:line="276" w:lineRule="auto"/>
-        <w:rPr>
-          <w:rFonts w:asciiTheme="minorHAnsi" w:hAnsiTheme="minorHAnsi" w:cstheme="minorHAnsi"/>
-        </w:rPr>
-      </w:pPr>
-    </w:p>
-    <w:p>
-      <w:pPr>
-        <w:spacing w:line="276" w:lineRule="auto"/>
-        <w:rPr>
-          <w:lang w:val="en-US"/>
-        </w:rPr>
-      </w:pPr>
-    </w:p>
-    <w:p>
-      <w:pPr>
-        <w:spacing w:line="276" w:lineRule="auto"/>
-        <w:rPr>
-          <w:rFonts w:asciiTheme="minorHAnsi" w:hAnsiTheme="minorHAnsi" w:cstheme="minorHAnsi"/>
-          <w:b/>
-          <w:i/>
-          <w:sz w:val="28"/>
-          <w:szCs w:val="28"/>
-          <w:lang w:val="en-US"/>
-        </w:rPr>
-      </w:pPr>
-      <w:r>
-        <w:rPr>
-          <w:b/>
-          <w:i/>
-          <w:sz w:val="28"/>
-          <w:szCs w:val="28"/>
-          <w:lang w:val="en-US"/>
-        </w:rPr>
-        <w:br w:type="page"/>
-      </w:r>
-      <w:r>
-        <w:rPr>
-          <w:rFonts w:asciiTheme="minorHAnsi" w:hAnsiTheme="minorHAnsi" w:cstheme="minorHAnsi"/>
-          <w:b/>
-          <w:i/>
-          <w:sz w:val="28"/>
-          <w:szCs w:val="28"/>
-          <w:lang w:val="en-US"/>
-        </w:rPr>
-        <w:lastRenderedPageBreak/>
-        <w:t>Exercise 2</w:t>
-      </w:r>
-      <w:r>
-        <w:rPr>
-          <w:rFonts w:asciiTheme="minorHAnsi" w:hAnsiTheme="minorHAnsi" w:cstheme="minorHAnsi"/>
-          <w:b/>
-          <w:i/>
-          <w:sz w:val="28"/>
-          <w:szCs w:val="28"/>
-          <w:lang w:val="en-US"/>
-        </w:rPr>
-        <w:t xml:space="preserve">: </w:t>
-      </w:r>
-      <w:r>
-        <w:rPr>
-          <w:rFonts w:asciiTheme="minorHAnsi" w:hAnsiTheme="minorHAnsi" w:cstheme="minorHAnsi"/>
-          <w:b/>
-          <w:i/>
-          <w:sz w:val="28"/>
-          <w:szCs w:val="28"/>
-          <w:lang w:val="en-US"/>
-        </w:rPr>
-        <w:t>M</w:t>
-      </w:r>
-      <w:r>
-        <w:rPr>
-          <w:rFonts w:asciiTheme="minorHAnsi" w:hAnsiTheme="minorHAnsi" w:cstheme="minorHAnsi"/>
-          <w:b/>
-          <w:i/>
-          <w:sz w:val="28"/>
-          <w:szCs w:val="28"/>
-          <w:lang w:val="en-US"/>
-        </w:rPr>
-        <w:t>ultivariate regression</w:t>
-      </w:r>
-    </w:p>
-    <w:p>
-      <w:pPr>
-        <w:spacing w:line="276" w:lineRule="auto"/>
-        <w:rPr>
-          <w:rFonts w:asciiTheme="minorHAnsi" w:hAnsiTheme="minorHAnsi" w:cstheme="minorHAnsi"/>
-          <w:lang w:val="en-US"/>
-        </w:rPr>
-      </w:pPr>
-    </w:p>
-    <w:p>
-      <w:pPr>
-        <w:spacing w:line="276" w:lineRule="auto"/>
-        <w:rPr>
-          <w:rFonts w:asciiTheme="minorHAnsi" w:hAnsiTheme="minorHAnsi" w:cstheme="minorHAnsi"/>
-          <w:lang w:val="en-US"/>
-        </w:rPr>
-      </w:pPr>
-      <w:r>
-        <w:rPr>
-          <w:rFonts w:asciiTheme="minorHAnsi" w:hAnsiTheme="minorHAnsi" w:cstheme="minorHAnsi"/>
-          <w:lang w:val="en-US"/>
-        </w:rPr>
-        <w:t>In this exercise</w:t>
-      </w:r>
-      <w:r>
-        <w:rPr>
-          <w:rFonts w:asciiTheme="minorHAnsi" w:hAnsiTheme="minorHAnsi" w:cstheme="minorHAnsi"/>
-          <w:lang w:val="en-US"/>
-        </w:rPr>
-        <w:t>,</w:t>
-      </w:r>
-      <w:r>
-        <w:rPr>
-          <w:rFonts w:asciiTheme="minorHAnsi" w:hAnsiTheme="minorHAnsi" w:cstheme="minorHAnsi"/>
-          <w:lang w:val="en-US"/>
-        </w:rPr>
-        <w:t xml:space="preserve"> we make use of a part (the Child Development Supplement) of the Panel Study of Income Dynamics (PSID)</w:t>
-      </w:r>
-      <w:r>
-        <w:rPr>
-          <w:rStyle w:val="FootnoteReference"/>
-          <w:rFonts w:asciiTheme="minorHAnsi" w:hAnsiTheme="minorHAnsi" w:cstheme="minorHAnsi"/>
-          <w:lang w:val="en-US"/>
-        </w:rPr>
-        <w:footnoteReference w:id="2"/>
-      </w:r>
-      <w:r>
-        <w:rPr>
-          <w:rFonts w:asciiTheme="minorHAnsi" w:hAnsiTheme="minorHAnsi" w:cstheme="minorHAnsi"/>
-          <w:lang w:val="en-US"/>
-        </w:rPr>
-        <w:t xml:space="preserve">. </w:t>
-      </w:r>
-      <w:r>
-        <w:rPr>
-          <w:rFonts w:asciiTheme="minorHAnsi" w:hAnsiTheme="minorHAnsi" w:cstheme="minorHAnsi"/>
-          <w:lang w:val="en-US"/>
-        </w:rPr>
-        <w:t>The goal is</w:t>
-      </w:r>
-      <w:r>
-        <w:rPr>
-          <w:rFonts w:asciiTheme="minorHAnsi" w:hAnsiTheme="minorHAnsi" w:cstheme="minorHAnsi"/>
-          <w:lang w:val="en-US"/>
-        </w:rPr>
-        <w:t xml:space="preserve"> to </w:t>
-      </w:r>
-      <w:r>
-        <w:rPr>
-          <w:rFonts w:asciiTheme="minorHAnsi" w:hAnsiTheme="minorHAnsi" w:cstheme="minorHAnsi"/>
-          <w:lang w:val="en-US"/>
-        </w:rPr>
-        <w:t>investigate</w:t>
-      </w:r>
-      <w:r>
-        <w:rPr>
-          <w:rFonts w:asciiTheme="minorHAnsi" w:hAnsiTheme="minorHAnsi" w:cstheme="minorHAnsi"/>
-          <w:lang w:val="en-US"/>
-        </w:rPr>
-        <w:t xml:space="preserve"> whether three DVs, </w:t>
-      </w:r>
-      <w:proofErr w:type="gramStart"/>
-      <w:r>
-        <w:rPr>
-          <w:rFonts w:asciiTheme="minorHAnsi" w:hAnsiTheme="minorHAnsi" w:cstheme="minorHAnsi"/>
-          <w:lang w:val="en-US"/>
-        </w:rPr>
-        <w:t>Applied</w:t>
-      </w:r>
-      <w:proofErr w:type="gramEnd"/>
-      <w:r>
-        <w:rPr>
-          <w:rFonts w:asciiTheme="minorHAnsi" w:hAnsiTheme="minorHAnsi" w:cstheme="minorHAnsi"/>
-          <w:lang w:val="en-US"/>
-        </w:rPr>
-        <w:t xml:space="preserve"> problems (</w:t>
-      </w:r>
-      <w:r>
-        <w:rPr>
-          <w:rFonts w:asciiTheme="minorHAnsi" w:hAnsiTheme="minorHAnsi" w:cstheme="minorHAnsi"/>
-          <w:i/>
-          <w:lang w:val="en-US"/>
-        </w:rPr>
-        <w:t>APst02</w:t>
-      </w:r>
-      <w:r>
-        <w:rPr>
-          <w:rFonts w:asciiTheme="minorHAnsi" w:hAnsiTheme="minorHAnsi" w:cstheme="minorHAnsi"/>
-          <w:lang w:val="en-US"/>
-        </w:rPr>
-        <w:t>), Behavioral problems (</w:t>
-      </w:r>
-      <w:r>
-        <w:rPr>
-          <w:rFonts w:asciiTheme="minorHAnsi" w:hAnsiTheme="minorHAnsi" w:cstheme="minorHAnsi"/>
-          <w:i/>
-          <w:lang w:val="en-US"/>
-        </w:rPr>
-        <w:t>Pr</w:t>
-      </w:r>
-      <w:r>
-        <w:rPr>
-          <w:rFonts w:asciiTheme="minorHAnsi" w:hAnsiTheme="minorHAnsi" w:cstheme="minorHAnsi"/>
-          <w:i/>
-          <w:lang w:val="en-US"/>
-        </w:rPr>
-        <w:t>oblems</w:t>
-      </w:r>
-      <w:r>
-        <w:rPr>
-          <w:rFonts w:asciiTheme="minorHAnsi" w:hAnsiTheme="minorHAnsi" w:cstheme="minorHAnsi"/>
-          <w:lang w:val="en-US"/>
-        </w:rPr>
-        <w:t xml:space="preserve">), and </w:t>
-      </w:r>
-      <w:r>
-        <w:rPr>
-          <w:rFonts w:asciiTheme="minorHAnsi" w:hAnsiTheme="minorHAnsi" w:cstheme="minorHAnsi"/>
-          <w:lang w:val="en-US"/>
-        </w:rPr>
-        <w:t>Self-esteem</w:t>
-      </w:r>
-      <w:r>
-        <w:rPr>
-          <w:rFonts w:asciiTheme="minorHAnsi" w:hAnsiTheme="minorHAnsi" w:cstheme="minorHAnsi"/>
-          <w:lang w:val="en-US"/>
-        </w:rPr>
-        <w:t xml:space="preserve"> (</w:t>
-      </w:r>
-      <w:proofErr w:type="spellStart"/>
-      <w:r>
-        <w:rPr>
-          <w:rFonts w:asciiTheme="minorHAnsi" w:hAnsiTheme="minorHAnsi" w:cstheme="minorHAnsi"/>
-          <w:i/>
-          <w:lang w:val="en-US"/>
-        </w:rPr>
-        <w:t>S</w:t>
-      </w:r>
-      <w:r>
-        <w:rPr>
-          <w:rFonts w:asciiTheme="minorHAnsi" w:hAnsiTheme="minorHAnsi" w:cstheme="minorHAnsi"/>
-          <w:i/>
-          <w:lang w:val="en-US"/>
-        </w:rPr>
-        <w:t>elfesteem</w:t>
-      </w:r>
-      <w:proofErr w:type="spellEnd"/>
-      <w:r>
-        <w:rPr>
-          <w:rFonts w:asciiTheme="minorHAnsi" w:hAnsiTheme="minorHAnsi" w:cstheme="minorHAnsi"/>
-          <w:lang w:val="en-US"/>
-        </w:rPr>
-        <w:t xml:space="preserve">), can be predicted from </w:t>
-      </w:r>
-      <w:r>
-        <w:rPr>
-          <w:rFonts w:asciiTheme="minorHAnsi" w:hAnsiTheme="minorHAnsi" w:cstheme="minorHAnsi"/>
-          <w:lang w:val="en-US"/>
-        </w:rPr>
-        <w:t xml:space="preserve">the following </w:t>
-      </w:r>
-      <w:r>
-        <w:rPr>
-          <w:rFonts w:asciiTheme="minorHAnsi" w:hAnsiTheme="minorHAnsi" w:cstheme="minorHAnsi"/>
-          <w:lang w:val="en-US"/>
-        </w:rPr>
-        <w:t>two IV’s: digit span (</w:t>
-      </w:r>
-      <w:r>
-        <w:rPr>
-          <w:rFonts w:asciiTheme="minorHAnsi" w:hAnsiTheme="minorHAnsi" w:cstheme="minorHAnsi"/>
-          <w:i/>
-          <w:lang w:val="en-US"/>
-        </w:rPr>
-        <w:t>DS02)</w:t>
-      </w:r>
-      <w:r>
-        <w:rPr>
-          <w:rFonts w:asciiTheme="minorHAnsi" w:hAnsiTheme="minorHAnsi" w:cstheme="minorHAnsi"/>
-          <w:lang w:val="en-US"/>
-        </w:rPr>
-        <w:t xml:space="preserve"> and </w:t>
-      </w:r>
-      <w:r>
-        <w:rPr>
-          <w:rFonts w:asciiTheme="minorHAnsi" w:hAnsiTheme="minorHAnsi" w:cstheme="minorHAnsi"/>
-          <w:lang w:val="en-US"/>
-        </w:rPr>
-        <w:t>letters words (</w:t>
-      </w:r>
-      <w:r>
-        <w:rPr>
-          <w:rFonts w:asciiTheme="minorHAnsi" w:hAnsiTheme="minorHAnsi" w:cstheme="minorHAnsi"/>
-          <w:i/>
-          <w:lang w:val="en-US"/>
-        </w:rPr>
-        <w:t>LWst02</w:t>
-      </w:r>
-      <w:r>
-        <w:rPr>
-          <w:rFonts w:asciiTheme="minorHAnsi" w:hAnsiTheme="minorHAnsi" w:cstheme="minorHAnsi"/>
-          <w:lang w:val="en-US"/>
-        </w:rPr>
-        <w:t>)</w:t>
-      </w:r>
-      <w:r>
-        <w:rPr>
-          <w:rFonts w:asciiTheme="minorHAnsi" w:hAnsiTheme="minorHAnsi" w:cstheme="minorHAnsi"/>
-          <w:lang w:val="en-US"/>
-        </w:rPr>
-        <w:t>.</w:t>
-      </w:r>
-      <w:r>
-        <w:rPr>
-          <w:rFonts w:asciiTheme="minorHAnsi" w:hAnsiTheme="minorHAnsi" w:cstheme="minorHAnsi"/>
-          <w:lang w:val="en-US"/>
-        </w:rPr>
-        <w:t xml:space="preserve"> </w:t>
-      </w:r>
-    </w:p>
-    <w:p>
-      <w:pPr>
-        <w:spacing w:line="276" w:lineRule="auto"/>
-        <w:rPr>
-          <w:rFonts w:asciiTheme="minorHAnsi" w:hAnsiTheme="minorHAnsi" w:cstheme="minorHAnsi"/>
-          <w:lang w:val="en-US"/>
-        </w:rPr>
-      </w:pPr>
-      <w:r>
-        <w:rPr>
-          <w:rFonts w:asciiTheme="minorHAnsi" w:hAnsiTheme="minorHAnsi" w:cstheme="minorHAnsi"/>
-          <w:lang w:val="en-US"/>
-        </w:rPr>
-        <w:t xml:space="preserve">Use the data file </w:t>
-      </w:r>
-      <w:proofErr w:type="spellStart"/>
-      <w:r>
-        <w:rPr>
-          <w:rFonts w:asciiTheme="minorHAnsi" w:hAnsiTheme="minorHAnsi" w:cstheme="minorHAnsi"/>
-          <w:b/>
-          <w:lang w:val="en-US"/>
-        </w:rPr>
-        <w:t>CDSsummerschool.sav</w:t>
-      </w:r>
-      <w:proofErr w:type="spellEnd"/>
-      <w:r>
-        <w:rPr>
-          <w:rFonts w:asciiTheme="minorHAnsi" w:hAnsiTheme="minorHAnsi" w:cstheme="minorHAnsi"/>
-          <w:bCs/>
-          <w:lang w:val="en-US"/>
-        </w:rPr>
-        <w:t xml:space="preserve"> or </w:t>
-      </w:r>
-      <w:r>
-        <w:rPr>
-          <w:rFonts w:asciiTheme="minorHAnsi" w:hAnsiTheme="minorHAnsi" w:cstheme="minorHAnsi"/>
-          <w:b/>
-          <w:lang w:val="en-US"/>
-        </w:rPr>
-        <w:t>CDSsummerschool.txt</w:t>
-      </w:r>
-      <w:r>
-        <w:rPr>
-          <w:rFonts w:asciiTheme="minorHAnsi" w:hAnsiTheme="minorHAnsi" w:cstheme="minorHAnsi"/>
-          <w:lang w:val="en-US"/>
-        </w:rPr>
-        <w:t xml:space="preserve">. </w:t>
-      </w:r>
-    </w:p>
-    <w:p>
-      <w:pPr>
-        <w:spacing w:line="276" w:lineRule="auto"/>
-        <w:rPr>
-          <w:rFonts w:asciiTheme="minorHAnsi" w:hAnsiTheme="minorHAnsi" w:cstheme="minorHAnsi"/>
-          <w:lang w:val="en-US"/>
-        </w:rPr>
-      </w:pPr>
-    </w:p>
-    <w:p>
-      <w:pPr>
-        <w:spacing w:line="276" w:lineRule="auto"/>
-        <w:rPr>
-          <w:rFonts w:asciiTheme="minorHAnsi" w:hAnsiTheme="minorHAnsi" w:cstheme="minorHAnsi"/>
-          <w:b/>
-          <w:i/>
-          <w:lang w:val="en-US"/>
-        </w:rPr>
-      </w:pPr>
-      <w:r>
-        <w:rPr>
-          <w:rFonts w:asciiTheme="minorHAnsi" w:hAnsiTheme="minorHAnsi" w:cstheme="minorHAnsi"/>
-          <w:b/>
-          <w:i/>
-          <w:lang w:val="en-US"/>
-        </w:rPr>
-        <w:t>2a.</w:t>
-      </w:r>
-    </w:p>
-    <w:p>
-      <w:pPr>
-        <w:spacing w:line="276" w:lineRule="auto"/>
-        <w:rPr>
-          <w:rFonts w:asciiTheme="minorHAnsi" w:hAnsiTheme="minorHAnsi" w:cstheme="minorHAnsi"/>
-          <w:lang w:val="en-US"/>
-        </w:rPr>
-      </w:pPr>
-      <w:r>
-        <w:rPr>
-          <w:rFonts w:asciiTheme="minorHAnsi" w:hAnsiTheme="minorHAnsi" w:cstheme="minorHAnsi"/>
-          <w:lang w:val="en-US"/>
-        </w:rPr>
-        <w:t xml:space="preserve">It is a good exercise to draw the model </w:t>
-      </w:r>
-      <w:r>
-        <w:rPr>
-          <w:rFonts w:asciiTheme="minorHAnsi" w:hAnsiTheme="minorHAnsi" w:cstheme="minorHAnsi"/>
-          <w:lang w:val="en-US"/>
-        </w:rPr>
-        <w:t>you</w:t>
-      </w:r>
-      <w:r>
-        <w:rPr>
-          <w:rFonts w:asciiTheme="minorHAnsi" w:hAnsiTheme="minorHAnsi" w:cstheme="minorHAnsi"/>
-          <w:lang w:val="en-US"/>
-        </w:rPr>
-        <w:t xml:space="preserve"> plan to estimate for yourself.</w:t>
-      </w:r>
-      <w:r>
-        <w:rPr>
-          <w:rFonts w:asciiTheme="minorHAnsi" w:hAnsiTheme="minorHAnsi" w:cstheme="minorHAnsi"/>
-          <w:lang w:val="en-US"/>
-        </w:rPr>
-        <w:t xml:space="preserve"> </w:t>
-      </w:r>
-    </w:p>
-    <w:p>
-      <w:pPr>
-        <w:spacing w:line="276" w:lineRule="auto"/>
-        <w:rPr>
-          <w:rFonts w:asciiTheme="minorHAnsi" w:hAnsiTheme="minorHAnsi" w:cstheme="minorHAnsi"/>
-          <w:lang w:val="en-US"/>
-        </w:rPr>
-      </w:pPr>
-      <w:r>
-        <w:rPr>
-          <w:rFonts w:asciiTheme="minorHAnsi" w:hAnsiTheme="minorHAnsi" w:cstheme="minorHAnsi"/>
-          <w:lang w:val="en-US"/>
-        </w:rPr>
-        <w:t xml:space="preserve">Be very precise in how you draw the correlations. </w:t>
-      </w:r>
-    </w:p>
-    <w:p>
-      <w:pPr>
-        <w:spacing w:line="276" w:lineRule="auto"/>
-        <w:rPr>
-          <w:rFonts w:asciiTheme="minorHAnsi" w:hAnsiTheme="minorHAnsi" w:cstheme="minorHAnsi"/>
-          <w:lang w:val="en-US"/>
-        </w:rPr>
-      </w:pPr>
-    </w:p>
-    <w:p>
-      <w:pPr>
-        <w:spacing w:line="276" w:lineRule="auto"/>
-        <w:rPr>
-          <w:rFonts w:asciiTheme="minorHAnsi" w:hAnsiTheme="minorHAnsi" w:cstheme="minorHAnsi"/>
-          <w:lang w:val="en-US"/>
-        </w:rPr>
-      </w:pPr>
-      <w:r>
-        <w:rPr>
-          <w:rFonts w:asciiTheme="minorHAnsi" w:hAnsiTheme="minorHAnsi" w:cstheme="minorHAnsi"/>
-          <w:b/>
-          <w:i/>
-          <w:lang w:val="en-US"/>
-        </w:rPr>
-        <w:t>2</w:t>
-      </w:r>
-      <w:r>
-        <w:rPr>
-          <w:rFonts w:asciiTheme="minorHAnsi" w:hAnsiTheme="minorHAnsi" w:cstheme="minorHAnsi"/>
-          <w:b/>
-          <w:i/>
-          <w:lang w:val="en-US"/>
-        </w:rPr>
-        <w:t>b</w:t>
-      </w:r>
-      <w:r>
-        <w:rPr>
-          <w:rFonts w:asciiTheme="minorHAnsi" w:hAnsiTheme="minorHAnsi" w:cstheme="minorHAnsi"/>
-          <w:lang w:val="en-US"/>
-        </w:rPr>
-        <w:t xml:space="preserve">. </w:t>
-      </w:r>
-      <w:r>
-        <w:rPr>
-          <w:rFonts w:asciiTheme="minorHAnsi" w:hAnsiTheme="minorHAnsi" w:cstheme="minorHAnsi"/>
-          <w:lang w:val="en-US"/>
-        </w:rPr>
-        <w:t xml:space="preserve">Request for descriptive statistics and </w:t>
-      </w:r>
-      <w:r>
-        <w:rPr>
-          <w:rFonts w:asciiTheme="minorHAnsi" w:hAnsiTheme="minorHAnsi" w:cstheme="minorHAnsi"/>
-          <w:lang w:val="en-US"/>
-        </w:rPr>
-        <w:t>correlations</w:t>
-      </w:r>
-      <w:r>
-        <w:rPr>
-          <w:rFonts w:asciiTheme="minorHAnsi" w:hAnsiTheme="minorHAnsi" w:cstheme="minorHAnsi"/>
-          <w:lang w:val="en-US"/>
-        </w:rPr>
-        <w:t xml:space="preserve"> </w:t>
-      </w:r>
-      <w:r>
-        <w:rPr>
-          <w:rFonts w:asciiTheme="minorHAnsi" w:hAnsiTheme="minorHAnsi" w:cstheme="minorHAnsi"/>
-          <w:lang w:val="en-US"/>
-        </w:rPr>
-        <w:t>using R</w:t>
-      </w:r>
-      <w:r>
-        <w:rPr>
-          <w:rFonts w:asciiTheme="minorHAnsi" w:hAnsiTheme="minorHAnsi" w:cstheme="minorHAnsi"/>
-          <w:lang w:val="en-US"/>
-        </w:rPr>
-        <w:t xml:space="preserve">. </w:t>
-      </w:r>
-    </w:p>
-    <w:p>
-      <w:pPr>
-        <w:spacing w:line="276" w:lineRule="auto"/>
-        <w:rPr>
-          <w:rFonts w:asciiTheme="minorHAnsi" w:hAnsiTheme="minorHAnsi" w:cstheme="minorHAnsi"/>
-          <w:lang w:val="en-US"/>
-        </w:rPr>
-      </w:pPr>
-      <w:r>
-        <w:rPr>
-          <w:rFonts w:asciiTheme="minorHAnsi" w:hAnsiTheme="minorHAnsi" w:cstheme="minorHAnsi"/>
-          <w:lang w:val="en-US"/>
-        </w:rPr>
-        <w:t>Check if the descriptive statistics obtained in another software program are comparable. Notably, the corresponding Mplus in- and output files can be found in the subfolder ‘…\Solutions\Ex. 2\Mplus’.</w:t>
-      </w:r>
-    </w:p>
-    <w:p>
-      <w:pPr>
-        <w:spacing w:line="276" w:lineRule="auto"/>
-        <w:rPr>
-          <w:rFonts w:asciiTheme="minorHAnsi" w:hAnsiTheme="minorHAnsi" w:cstheme="minorHAnsi"/>
-          <w:lang w:val="en-US"/>
-        </w:rPr>
-      </w:pPr>
-    </w:p>
-    <w:p>
-      <w:pPr>
-        <w:spacing w:line="276" w:lineRule="auto"/>
-        <w:rPr>
-          <w:rFonts w:asciiTheme="minorHAnsi" w:hAnsiTheme="minorHAnsi" w:cstheme="minorHAnsi"/>
-          <w:sz w:val="20"/>
-          <w:lang w:val="en-US"/>
-        </w:rPr>
-      </w:pPr>
-      <w:r>
-        <w:rPr>
-          <w:rFonts w:asciiTheme="minorHAnsi" w:hAnsiTheme="minorHAnsi" w:cstheme="minorHAnsi"/>
-          <w:b/>
-          <w:i/>
-          <w:lang w:val="en-US"/>
-        </w:rPr>
-        <w:t>2c</w:t>
-      </w:r>
-      <w:r>
-        <w:rPr>
-          <w:rFonts w:asciiTheme="minorHAnsi" w:hAnsiTheme="minorHAnsi" w:cstheme="minorHAnsi"/>
-          <w:lang w:val="en-US"/>
-        </w:rPr>
-        <w:t xml:space="preserve">. </w:t>
-      </w:r>
-      <w:r>
-        <w:rPr>
-          <w:rFonts w:asciiTheme="minorHAnsi" w:hAnsiTheme="minorHAnsi" w:cstheme="minorHAnsi"/>
-          <w:lang w:val="en-US"/>
-        </w:rPr>
-        <w:t xml:space="preserve">Create </w:t>
-      </w:r>
-      <w:proofErr w:type="spellStart"/>
-      <w:r>
-        <w:rPr>
-          <w:rFonts w:asciiTheme="minorHAnsi" w:hAnsiTheme="minorHAnsi" w:cstheme="minorHAnsi"/>
-          <w:lang w:val="en-US"/>
-        </w:rPr>
-        <w:t>lavaan</w:t>
-      </w:r>
-      <w:proofErr w:type="spellEnd"/>
-      <w:r>
-        <w:rPr>
-          <w:rFonts w:asciiTheme="minorHAnsi" w:hAnsiTheme="minorHAnsi" w:cstheme="minorHAnsi"/>
-          <w:lang w:val="en-US"/>
-        </w:rPr>
-        <w:t xml:space="preserve"> code </w:t>
-      </w:r>
-      <w:r>
-        <w:rPr>
-          <w:rFonts w:asciiTheme="minorHAnsi" w:hAnsiTheme="minorHAnsi" w:cstheme="minorHAnsi"/>
-          <w:lang w:val="en-US"/>
-        </w:rPr>
-        <w:t>to analyze the research question</w:t>
-      </w:r>
-      <w:r>
-        <w:rPr>
-          <w:rFonts w:asciiTheme="minorHAnsi" w:hAnsiTheme="minorHAnsi" w:cstheme="minorHAnsi"/>
-          <w:lang w:val="en-US"/>
-        </w:rPr>
-        <w:t xml:space="preserve"> (running a multivariate regression)</w:t>
-      </w:r>
-      <w:r>
-        <w:rPr>
-          <w:rFonts w:asciiTheme="minorHAnsi" w:hAnsiTheme="minorHAnsi" w:cstheme="minorHAnsi"/>
-          <w:lang w:val="en-US"/>
-        </w:rPr>
-        <w:t xml:space="preserve">. </w:t>
-      </w:r>
-    </w:p>
-    <w:p>
-      <w:pPr>
-        <w:spacing w:line="276" w:lineRule="auto"/>
-        <w:rPr>
-          <w:rFonts w:asciiTheme="minorHAnsi" w:hAnsiTheme="minorHAnsi" w:cstheme="minorHAnsi"/>
-          <w:i/>
-          <w:iCs/>
-          <w:lang w:val="en-US"/>
-        </w:rPr>
-      </w:pPr>
-      <w:r>
-        <w:rPr>
-          <w:rFonts w:asciiTheme="minorHAnsi" w:hAnsiTheme="minorHAnsi" w:cstheme="minorHAnsi"/>
-          <w:i/>
-          <w:iCs/>
-          <w:lang w:val="en-US"/>
-        </w:rPr>
-        <w:t xml:space="preserve">Interpret the output. What are your conclusions? </w:t>
-      </w:r>
-    </w:p>
-    <w:p>
-      <w:pPr>
-        <w:spacing w:line="276" w:lineRule="auto"/>
-        <w:rPr>
-          <w:lang w:val="en-US"/>
-        </w:rPr>
-      </w:pPr>
-    </w:p>
-    <w:p>
-      <w:pPr>
-        <w:spacing w:before="120" w:line="276" w:lineRule="auto"/>
-        <w:jc w:val="center"/>
-        <w:rPr>
-          <w:b/>
-          <w:lang w:val="en-US"/>
-        </w:rPr>
-      </w:pPr>
-    </w:p>
-    <w:p>
-      <w:pPr>
-        <w:spacing w:line="276" w:lineRule="auto"/>
-        <w:rPr>
-          <w:rFonts w:asciiTheme="minorHAnsi" w:hAnsiTheme="minorHAnsi" w:cstheme="minorHAnsi"/>
-          <w:b/>
-          <w:i/>
-          <w:sz w:val="28"/>
-          <w:szCs w:val="28"/>
-          <w:lang w:val="en-US"/>
-        </w:rPr>
-      </w:pPr>
-      <w:r>
-        <w:rPr>
-          <w:b/>
-          <w:i/>
-          <w:lang w:val="en-US"/>
-        </w:rPr>
-        <w:br w:type="page"/>
-      </w:r>
-      <w:r>
-        <w:rPr>
-          <w:rFonts w:asciiTheme="minorHAnsi" w:hAnsiTheme="minorHAnsi" w:cstheme="minorHAnsi"/>
-          <w:b/>
-          <w:i/>
-          <w:sz w:val="28"/>
-          <w:szCs w:val="28"/>
-          <w:lang w:val="en-US"/>
-        </w:rPr>
-        <w:lastRenderedPageBreak/>
-        <w:t>Exercise 3</w:t>
-      </w:r>
-      <w:r>
-        <w:rPr>
-          <w:rFonts w:asciiTheme="minorHAnsi" w:hAnsiTheme="minorHAnsi" w:cstheme="minorHAnsi"/>
-          <w:b/>
-          <w:i/>
-          <w:sz w:val="28"/>
-          <w:szCs w:val="28"/>
-          <w:lang w:val="en-US"/>
-        </w:rPr>
-        <w:t>: Path analysis</w:t>
-      </w:r>
-    </w:p>
-    <w:p>
-      <w:pPr>
-        <w:spacing w:line="276" w:lineRule="auto"/>
-        <w:rPr>
-          <w:rFonts w:asciiTheme="minorHAnsi" w:hAnsiTheme="minorHAnsi" w:cstheme="minorHAnsi"/>
-          <w:lang w:val="en-US"/>
-        </w:rPr>
-      </w:pPr>
-    </w:p>
-    <w:p>
-      <w:pPr>
-        <w:spacing w:line="276" w:lineRule="auto"/>
-        <w:rPr>
-          <w:rFonts w:asciiTheme="minorHAnsi" w:hAnsiTheme="minorHAnsi" w:cstheme="minorHAnsi"/>
-          <w:lang w:val="en-US"/>
-        </w:rPr>
-      </w:pPr>
-      <w:r>
-        <w:rPr>
-          <w:rFonts w:asciiTheme="minorHAnsi" w:hAnsiTheme="minorHAnsi" w:cstheme="minorHAnsi"/>
-          <w:lang w:val="en-US"/>
-        </w:rPr>
-        <w:t xml:space="preserve">The data for this exercise is about </w:t>
-      </w:r>
-      <w:r>
-        <w:rPr>
-          <w:rFonts w:asciiTheme="minorHAnsi" w:hAnsiTheme="minorHAnsi" w:cstheme="minorHAnsi"/>
-          <w:bCs/>
-          <w:lang w:val="en-US"/>
-        </w:rPr>
-        <w:t>corporal punishment</w:t>
-      </w:r>
-      <w:r>
-        <w:rPr>
-          <w:rStyle w:val="FootnoteReference"/>
-          <w:rFonts w:asciiTheme="minorHAnsi" w:hAnsiTheme="minorHAnsi" w:cstheme="minorHAnsi"/>
-          <w:bCs/>
-          <w:lang w:val="en-US"/>
-        </w:rPr>
-        <w:footnoteReference w:id="3"/>
-      </w:r>
-      <w:r>
-        <w:rPr>
-          <w:rFonts w:asciiTheme="minorHAnsi" w:hAnsiTheme="minorHAnsi" w:cstheme="minorHAnsi"/>
-          <w:bCs/>
-          <w:lang w:val="en-US"/>
-        </w:rPr>
-        <w:t>, which can be defined as</w:t>
-      </w:r>
-      <w:r>
-        <w:rPr>
-          <w:rFonts w:asciiTheme="minorHAnsi" w:hAnsiTheme="minorHAnsi" w:cstheme="minorHAnsi"/>
-          <w:lang w:val="en-US"/>
-        </w:rPr>
-        <w:t xml:space="preserve"> the deliberate infliction of pain as retribution for an offence, or for the purpose of disciplining or reforming a wrongdoer or to change an undesirable attitude or behavior. Here</w:t>
-      </w:r>
-      <w:r>
-        <w:rPr>
-          <w:rFonts w:asciiTheme="minorHAnsi" w:hAnsiTheme="minorHAnsi" w:cstheme="minorHAnsi"/>
-          <w:lang w:val="en-US"/>
-        </w:rPr>
-        <w:t>,</w:t>
-      </w:r>
-      <w:r>
-        <w:rPr>
-          <w:rFonts w:asciiTheme="minorHAnsi" w:hAnsiTheme="minorHAnsi" w:cstheme="minorHAnsi"/>
-          <w:lang w:val="en-US"/>
-        </w:rPr>
-        <w:t xml:space="preserve"> we are interested in how </w:t>
-      </w:r>
-      <w:r>
-        <w:rPr>
-          <w:rFonts w:asciiTheme="minorHAnsi" w:hAnsiTheme="minorHAnsi" w:cstheme="minorHAnsi"/>
-          <w:bCs/>
-          <w:lang w:val="en-US"/>
-        </w:rPr>
-        <w:t xml:space="preserve">corporal punishment </w:t>
-      </w:r>
-      <w:r>
-        <w:rPr>
-          <w:rFonts w:asciiTheme="minorHAnsi" w:hAnsiTheme="minorHAnsi" w:cstheme="minorHAnsi"/>
-          <w:lang w:val="en-US"/>
-        </w:rPr>
-        <w:t xml:space="preserve">influences children’s </w:t>
-      </w:r>
-      <w:r>
-        <w:rPr>
-          <w:rFonts w:asciiTheme="minorHAnsi" w:hAnsiTheme="minorHAnsi" w:cstheme="minorHAnsi"/>
-          <w:bCs/>
-          <w:lang w:val="en-US"/>
-        </w:rPr>
-        <w:t>psychological maladjustment</w:t>
-      </w:r>
-      <w:r>
-        <w:rPr>
-          <w:rFonts w:asciiTheme="minorHAnsi" w:hAnsiTheme="minorHAnsi" w:cstheme="minorHAnsi"/>
-          <w:lang w:val="en-US"/>
-        </w:rPr>
-        <w:t xml:space="preserve">. </w:t>
-      </w:r>
-      <w:r>
-        <w:rPr>
-          <w:rFonts w:asciiTheme="minorHAnsi" w:hAnsiTheme="minorHAnsi" w:cstheme="minorHAnsi"/>
-          <w:lang w:val="en-US"/>
-        </w:rPr>
-        <w:t>The d</w:t>
-      </w:r>
-      <w:r>
-        <w:rPr>
-          <w:rFonts w:asciiTheme="minorHAnsi" w:hAnsiTheme="minorHAnsi" w:cstheme="minorHAnsi"/>
-          <w:lang w:val="en-US"/>
-        </w:rPr>
-        <w:t>ata come from 175 children between the ages of 8 and 18. The Physical Punishment Questionnaire (PPQ) was used to measure the level of physical punishment that was experienced.</w:t>
-      </w:r>
-    </w:p>
-    <w:p>
-      <w:pPr>
-        <w:spacing w:line="276" w:lineRule="auto"/>
-        <w:rPr>
-          <w:rFonts w:asciiTheme="minorHAnsi" w:hAnsiTheme="minorHAnsi" w:cstheme="minorHAnsi"/>
-          <w:lang w:val="en-US"/>
-        </w:rPr>
-      </w:pPr>
-    </w:p>
-    <w:p>
-      <w:pPr>
-        <w:spacing w:line="276" w:lineRule="auto"/>
-        <w:rPr>
-          <w:rFonts w:asciiTheme="minorHAnsi" w:hAnsiTheme="minorHAnsi" w:cstheme="minorHAnsi"/>
-          <w:lang w:val="en-US"/>
-        </w:rPr>
-      </w:pPr>
-      <w:r>
-        <w:rPr>
-          <w:rFonts w:asciiTheme="minorHAnsi" w:hAnsiTheme="minorHAnsi" w:cstheme="minorHAnsi"/>
-          <w:lang w:val="en-US"/>
-        </w:rPr>
-        <w:t>In this exercise</w:t>
-      </w:r>
-      <w:r>
-        <w:rPr>
-          <w:rFonts w:asciiTheme="minorHAnsi" w:hAnsiTheme="minorHAnsi" w:cstheme="minorHAnsi"/>
-          <w:lang w:val="en-US"/>
-        </w:rPr>
-        <w:t>,</w:t>
-      </w:r>
-      <w:r>
-        <w:rPr>
-          <w:rFonts w:asciiTheme="minorHAnsi" w:hAnsiTheme="minorHAnsi" w:cstheme="minorHAnsi"/>
-          <w:lang w:val="en-US"/>
-        </w:rPr>
-        <w:t xml:space="preserve"> we focus on predicting psychological </w:t>
-      </w:r>
-      <w:r>
-        <w:rPr>
-          <w:rFonts w:asciiTheme="minorHAnsi" w:hAnsiTheme="minorHAnsi" w:cstheme="minorHAnsi"/>
-          <w:i/>
-          <w:lang w:val="en-US"/>
-        </w:rPr>
-        <w:t>maladjustment</w:t>
-      </w:r>
-      <w:r>
-        <w:rPr>
-          <w:rFonts w:asciiTheme="minorHAnsi" w:hAnsiTheme="minorHAnsi" w:cstheme="minorHAnsi"/>
-          <w:lang w:val="en-US"/>
-        </w:rPr>
-        <w:t xml:space="preserve"> (higher score implies more problems) by perceived </w:t>
-      </w:r>
-      <w:r>
-        <w:rPr>
-          <w:rFonts w:asciiTheme="minorHAnsi" w:hAnsiTheme="minorHAnsi" w:cstheme="minorHAnsi"/>
-          <w:i/>
-          <w:lang w:val="en-US"/>
-        </w:rPr>
-        <w:t>rejection</w:t>
-      </w:r>
-      <w:r>
-        <w:rPr>
-          <w:rFonts w:asciiTheme="minorHAnsi" w:hAnsiTheme="minorHAnsi" w:cstheme="minorHAnsi"/>
-          <w:lang w:val="en-US"/>
-        </w:rPr>
-        <w:t xml:space="preserve"> (e.g., my mother does not really love me; my mother ignores me </w:t>
-      </w:r>
-      <w:proofErr w:type="gramStart"/>
-      <w:r>
-        <w:rPr>
-          <w:rFonts w:asciiTheme="minorHAnsi" w:hAnsiTheme="minorHAnsi" w:cstheme="minorHAnsi"/>
-          <w:lang w:val="en-US"/>
-        </w:rPr>
-        <w:t>as long as</w:t>
-      </w:r>
-      <w:proofErr w:type="gramEnd"/>
-      <w:r>
-        <w:rPr>
-          <w:rFonts w:asciiTheme="minorHAnsi" w:hAnsiTheme="minorHAnsi" w:cstheme="minorHAnsi"/>
-          <w:lang w:val="en-US"/>
-        </w:rPr>
-        <w:t xml:space="preserve"> I do nothing to bother her; my mother goes out of her way to hurt my feelings). Moreover, </w:t>
-      </w:r>
-      <w:r>
-        <w:rPr>
-          <w:rFonts w:asciiTheme="minorHAnsi" w:hAnsiTheme="minorHAnsi" w:cstheme="minorHAnsi"/>
-          <w:i/>
-          <w:lang w:val="en-US"/>
-        </w:rPr>
-        <w:t xml:space="preserve">rejection </w:t>
-      </w:r>
-      <w:r>
-        <w:rPr>
-          <w:rFonts w:asciiTheme="minorHAnsi" w:hAnsiTheme="minorHAnsi" w:cstheme="minorHAnsi"/>
-          <w:lang w:val="en-US"/>
-        </w:rPr>
-        <w:t xml:space="preserve">is predicted by perceived </w:t>
-      </w:r>
-      <w:r>
-        <w:rPr>
-          <w:rFonts w:asciiTheme="minorHAnsi" w:hAnsiTheme="minorHAnsi" w:cstheme="minorHAnsi"/>
-          <w:i/>
-          <w:lang w:val="en-US"/>
-        </w:rPr>
-        <w:t>harshness</w:t>
-      </w:r>
-      <w:r>
-        <w:rPr>
-          <w:rFonts w:asciiTheme="minorHAnsi" w:hAnsiTheme="minorHAnsi" w:cstheme="minorHAnsi"/>
-          <w:lang w:val="en-US"/>
-        </w:rPr>
-        <w:t xml:space="preserve"> (0 = never punished physically in any way; 16 = punished more than 12 times a week, very hard) and perceived </w:t>
-      </w:r>
-      <w:r>
-        <w:rPr>
-          <w:rFonts w:asciiTheme="minorHAnsi" w:hAnsiTheme="minorHAnsi" w:cstheme="minorHAnsi"/>
-          <w:i/>
-          <w:lang w:val="en-US"/>
-        </w:rPr>
-        <w:t>justness</w:t>
-      </w:r>
-      <w:r>
-        <w:rPr>
-          <w:rFonts w:asciiTheme="minorHAnsi" w:hAnsiTheme="minorHAnsi" w:cstheme="minorHAnsi"/>
-          <w:lang w:val="en-US"/>
-        </w:rPr>
-        <w:t xml:space="preserve"> (2 = very unfair and almost never deserved; 8 = very fair and almost always deserved). </w:t>
-      </w:r>
-    </w:p>
-    <w:p>
-      <w:pPr>
-        <w:spacing w:line="276" w:lineRule="auto"/>
-        <w:rPr>
-          <w:rFonts w:asciiTheme="minorHAnsi" w:hAnsiTheme="minorHAnsi" w:cstheme="minorHAnsi"/>
-          <w:lang w:val="en-US"/>
-        </w:rPr>
-      </w:pPr>
-    </w:p>
-    <w:p>
-      <w:pPr>
-        <w:spacing w:line="276" w:lineRule="auto"/>
-        <w:rPr>
-          <w:rFonts w:asciiTheme="minorHAnsi" w:hAnsiTheme="minorHAnsi" w:cstheme="minorHAnsi"/>
-          <w:lang w:val="en-US"/>
-        </w:rPr>
-      </w:pPr>
-      <w:r>
-        <w:rPr>
-          <w:rFonts w:asciiTheme="minorHAnsi" w:hAnsiTheme="minorHAnsi" w:cstheme="minorHAnsi"/>
-          <w:lang w:val="en-US"/>
-        </w:rPr>
-        <w:t xml:space="preserve">The data consists of a covariance matrix taken from a published paper and can be found in the file </w:t>
-      </w:r>
-      <w:r>
-        <w:rPr>
-          <w:rFonts w:asciiTheme="minorHAnsi" w:hAnsiTheme="minorHAnsi" w:cstheme="minorHAnsi"/>
-          <w:b/>
-          <w:bCs/>
-          <w:iCs/>
-          <w:lang w:val="en-US"/>
-        </w:rPr>
-        <w:t>CorPun.dat</w:t>
-      </w:r>
-      <w:r>
-        <w:rPr>
-          <w:rFonts w:asciiTheme="minorHAnsi" w:hAnsiTheme="minorHAnsi" w:cstheme="minorHAnsi"/>
-          <w:b/>
-          <w:bCs/>
-          <w:iCs/>
-          <w:lang w:val="en-US"/>
-        </w:rPr>
-        <w:t xml:space="preserve"> </w:t>
-      </w:r>
-      <w:r>
-        <w:rPr>
-          <w:rFonts w:asciiTheme="minorHAnsi" w:hAnsiTheme="minorHAnsi" w:cstheme="minorHAnsi"/>
-          <w:iCs/>
-          <w:lang w:val="en-US"/>
-        </w:rPr>
-        <w:t xml:space="preserve">or </w:t>
-      </w:r>
-      <w:r>
-        <w:rPr>
-          <w:rFonts w:asciiTheme="minorHAnsi" w:hAnsiTheme="minorHAnsi" w:cstheme="minorHAnsi"/>
-          <w:b/>
-          <w:bCs/>
-          <w:iCs/>
-          <w:lang w:val="en-US"/>
-        </w:rPr>
-        <w:t>CorPun.txt</w:t>
-      </w:r>
-      <w:r>
-        <w:rPr>
-          <w:rFonts w:asciiTheme="minorHAnsi" w:hAnsiTheme="minorHAnsi" w:cstheme="minorHAnsi"/>
-          <w:i/>
-          <w:lang w:val="en-US"/>
-        </w:rPr>
-        <w:t>.</w:t>
-      </w:r>
-      <w:r>
-        <w:rPr>
-          <w:rFonts w:asciiTheme="minorHAnsi" w:hAnsiTheme="minorHAnsi" w:cstheme="minorHAnsi"/>
-          <w:lang w:val="en-US"/>
-        </w:rPr>
-        <w:t xml:space="preserve"> </w:t>
-      </w:r>
-      <w:r>
-        <w:rPr>
-          <w:rFonts w:asciiTheme="minorHAnsi" w:hAnsiTheme="minorHAnsi" w:cstheme="minorHAnsi"/>
-          <w:lang w:val="en-US"/>
-        </w:rPr>
-        <w:t>Hence</w:t>
-      </w:r>
-      <w:r>
-        <w:rPr>
-          <w:rFonts w:asciiTheme="minorHAnsi" w:hAnsiTheme="minorHAnsi" w:cstheme="minorHAnsi"/>
-          <w:lang w:val="en-US"/>
-        </w:rPr>
-        <w:t xml:space="preserve">, besides analyzing a data set you collected yourself, in </w:t>
-      </w:r>
-      <w:proofErr w:type="spellStart"/>
-      <w:r>
-        <w:rPr>
-          <w:rFonts w:asciiTheme="minorHAnsi" w:hAnsiTheme="minorHAnsi" w:cstheme="minorHAnsi"/>
-          <w:lang w:val="en-US"/>
-        </w:rPr>
-        <w:t>lavaan</w:t>
-      </w:r>
-      <w:proofErr w:type="spellEnd"/>
-      <w:r>
-        <w:rPr>
-          <w:rFonts w:asciiTheme="minorHAnsi" w:hAnsiTheme="minorHAnsi" w:cstheme="minorHAnsi"/>
-          <w:lang w:val="en-US"/>
-        </w:rPr>
-        <w:t xml:space="preserve"> (and </w:t>
-      </w:r>
-      <w:r>
-        <w:rPr>
-          <w:rFonts w:asciiTheme="minorHAnsi" w:hAnsiTheme="minorHAnsi" w:cstheme="minorHAnsi"/>
-          <w:lang w:val="en-US"/>
-        </w:rPr>
-        <w:t>Mplus</w:t>
-      </w:r>
-      <w:r>
-        <w:rPr>
-          <w:rFonts w:asciiTheme="minorHAnsi" w:hAnsiTheme="minorHAnsi" w:cstheme="minorHAnsi"/>
-          <w:lang w:val="en-US"/>
-        </w:rPr>
-        <w:t>)</w:t>
-      </w:r>
-      <w:r>
-        <w:rPr>
-          <w:rFonts w:asciiTheme="minorHAnsi" w:hAnsiTheme="minorHAnsi" w:cstheme="minorHAnsi"/>
-          <w:lang w:val="en-US"/>
-        </w:rPr>
-        <w:t xml:space="preserve"> it is possible to base your analyses on a covariance or correlation table (and this is the reason why reviewers always ask you to include it)</w:t>
-      </w:r>
-      <w:r>
-        <w:rPr>
-          <w:rFonts w:asciiTheme="minorHAnsi" w:hAnsiTheme="minorHAnsi" w:cstheme="minorHAnsi"/>
-          <w:lang w:val="en-US"/>
-        </w:rPr>
-        <w:t>:</w:t>
+      <w:r>
+        <w:rPr>
+          <w:rFonts w:asciiTheme="minorHAnsi" w:hAnsiTheme="minorHAnsi" w:cstheme="minorHAnsi"/>
+          <w:lang w:val="en-US"/>
+        </w:rPr>
+        <w:t xml:space="preserve"> Make sure your software recognizes this. In R, one can for example use:</w:t>
       </w:r>
     </w:p>
     <w:p>
@@ -2846,7 +1240,1702 @@
           <w:bdr w:val="none" w:sz="0" w:space="0" w:color="auto" w:frame="1"/>
           <w:lang w:val="en-NL" w:eastAsia="en-NL"/>
         </w:rPr>
-        <w:t>lower &lt;- scan("CorPun.txt")</w:t>
+        <w:t>data [</w:t>
+      </w:r>
+      <w:proofErr w:type="spellStart"/>
+      <w:proofErr w:type="gramStart"/>
+      <w:r>
+        <w:rPr>
+          <w:rFonts w:ascii="Consolas" w:hAnsi="Consolas" w:cs="Courier New"/>
+          <w:color w:val="0A0A0A"/>
+          <w:sz w:val="20"/>
+          <w:szCs w:val="20"/>
+          <w:bdr w:val="none" w:sz="0" w:space="0" w:color="auto" w:frame="1"/>
+          <w:lang w:val="en-NL" w:eastAsia="en-NL"/>
+        </w:rPr>
+        <w:t>sapply</w:t>
+      </w:r>
+      <w:proofErr w:type="spellEnd"/>
+      <w:r>
+        <w:rPr>
+          <w:rFonts w:ascii="Consolas" w:hAnsi="Consolas" w:cs="Courier New"/>
+          <w:color w:val="0A0A0A"/>
+          <w:sz w:val="20"/>
+          <w:szCs w:val="20"/>
+          <w:bdr w:val="none" w:sz="0" w:space="0" w:color="auto" w:frame="1"/>
+          <w:lang w:val="en-NL" w:eastAsia="en-NL"/>
+        </w:rPr>
+        <w:t>(</w:t>
+      </w:r>
+      <w:proofErr w:type="gramEnd"/>
+      <w:r>
+        <w:rPr>
+          <w:rFonts w:ascii="Consolas" w:hAnsi="Consolas" w:cs="Courier New"/>
+          <w:color w:val="0A0A0A"/>
+          <w:sz w:val="20"/>
+          <w:szCs w:val="20"/>
+          <w:bdr w:val="none" w:sz="0" w:space="0" w:color="auto" w:frame="1"/>
+          <w:lang w:val="en-NL" w:eastAsia="en-NL"/>
+        </w:rPr>
+        <w:t xml:space="preserve">data, function(x) </w:t>
+      </w:r>
+      <w:proofErr w:type="spellStart"/>
+      <w:r>
+        <w:rPr>
+          <w:rFonts w:ascii="Consolas" w:hAnsi="Consolas" w:cs="Courier New"/>
+          <w:color w:val="0A0A0A"/>
+          <w:sz w:val="20"/>
+          <w:szCs w:val="20"/>
+          <w:bdr w:val="none" w:sz="0" w:space="0" w:color="auto" w:frame="1"/>
+          <w:lang w:val="en-NL" w:eastAsia="en-NL"/>
+        </w:rPr>
+        <w:t>as.character</w:t>
+      </w:r>
+      <w:proofErr w:type="spellEnd"/>
+      <w:r>
+        <w:rPr>
+          <w:rFonts w:ascii="Consolas" w:hAnsi="Consolas" w:cs="Courier New"/>
+          <w:color w:val="0A0A0A"/>
+          <w:sz w:val="20"/>
+          <w:szCs w:val="20"/>
+          <w:bdr w:val="none" w:sz="0" w:space="0" w:color="auto" w:frame="1"/>
+          <w:lang w:val="en-NL" w:eastAsia="en-NL"/>
+        </w:rPr>
+        <w:t>(x) %in% c("-99", "-999") )] &lt;- NA</w:t>
+      </w:r>
+    </w:p>
+    <w:p>
+      <w:pPr>
+        <w:spacing w:line="276" w:lineRule="auto"/>
+        <w:rPr>
+          <w:rFonts w:asciiTheme="minorHAnsi" w:hAnsiTheme="minorHAnsi" w:cstheme="minorHAnsi"/>
+          <w:lang w:val="en-US"/>
+        </w:rPr>
+      </w:pPr>
+    </w:p>
+    <w:p>
+      <w:pPr>
+        <w:spacing w:line="276" w:lineRule="auto"/>
+        <w:rPr>
+          <w:rFonts w:asciiTheme="minorHAnsi" w:hAnsiTheme="minorHAnsi" w:cstheme="minorHAnsi"/>
+          <w:lang w:val="en-US"/>
+        </w:rPr>
+      </w:pPr>
+    </w:p>
+    <w:p>
+      <w:pPr>
+        <w:spacing w:line="276" w:lineRule="auto"/>
+        <w:rPr>
+          <w:rFonts w:asciiTheme="minorHAnsi" w:hAnsiTheme="minorHAnsi" w:cstheme="minorHAnsi"/>
+          <w:lang w:val="en-US"/>
+        </w:rPr>
+      </w:pPr>
+      <w:r>
+        <w:rPr>
+          <w:rFonts w:asciiTheme="minorHAnsi" w:hAnsiTheme="minorHAnsi" w:cstheme="minorHAnsi"/>
+          <w:b/>
+          <w:i/>
+          <w:lang w:val="en-US"/>
+        </w:rPr>
+        <w:t>1a</w:t>
+      </w:r>
+      <w:r>
+        <w:rPr>
+          <w:rFonts w:asciiTheme="minorHAnsi" w:hAnsiTheme="minorHAnsi" w:cstheme="minorHAnsi"/>
+          <w:b/>
+          <w:i/>
+          <w:lang w:val="en-US"/>
+        </w:rPr>
+        <w:t>1</w:t>
+      </w:r>
+      <w:r>
+        <w:rPr>
+          <w:rFonts w:asciiTheme="minorHAnsi" w:hAnsiTheme="minorHAnsi" w:cstheme="minorHAnsi"/>
+          <w:b/>
+          <w:i/>
+          <w:lang w:val="en-US"/>
+        </w:rPr>
+        <w:t>.</w:t>
+      </w:r>
+      <w:r>
+        <w:rPr>
+          <w:rFonts w:asciiTheme="minorHAnsi" w:hAnsiTheme="minorHAnsi" w:cstheme="minorHAnsi"/>
+          <w:b/>
+          <w:i/>
+          <w:lang w:val="en-US"/>
+        </w:rPr>
+        <w:t xml:space="preserve"> </w:t>
+      </w:r>
+      <w:r>
+        <w:rPr>
+          <w:rFonts w:asciiTheme="minorHAnsi" w:hAnsiTheme="minorHAnsi" w:cstheme="minorHAnsi"/>
+          <w:lang w:val="en-US"/>
+        </w:rPr>
+        <w:t>Ask for descriptive statistics and r</w:t>
+      </w:r>
+      <w:r>
+        <w:rPr>
+          <w:rFonts w:asciiTheme="minorHAnsi" w:hAnsiTheme="minorHAnsi" w:cstheme="minorHAnsi"/>
+          <w:lang w:val="en-US"/>
+        </w:rPr>
+        <w:t xml:space="preserve">un a </w:t>
+      </w:r>
+      <w:r>
+        <w:rPr>
+          <w:rFonts w:asciiTheme="minorHAnsi" w:hAnsiTheme="minorHAnsi" w:cstheme="minorHAnsi"/>
+          <w:u w:val="single"/>
+          <w:lang w:val="en-US"/>
+        </w:rPr>
+        <w:t>correlation</w:t>
+      </w:r>
+      <w:r>
+        <w:rPr>
+          <w:rFonts w:asciiTheme="minorHAnsi" w:hAnsiTheme="minorHAnsi" w:cstheme="minorHAnsi"/>
+          <w:lang w:val="en-US"/>
+        </w:rPr>
+        <w:t xml:space="preserve"> analysis between the variables of interest</w:t>
+      </w:r>
+      <w:r>
+        <w:rPr>
+          <w:rFonts w:asciiTheme="minorHAnsi" w:hAnsiTheme="minorHAnsi" w:cstheme="minorHAnsi"/>
+          <w:lang w:val="en-US"/>
+        </w:rPr>
+        <w:t xml:space="preserve"> (</w:t>
+      </w:r>
+      <w:proofErr w:type="spellStart"/>
+      <w:r>
+        <w:rPr>
+          <w:rFonts w:asciiTheme="minorHAnsi" w:hAnsiTheme="minorHAnsi" w:cstheme="minorHAnsi"/>
+          <w:i/>
+          <w:iCs/>
+          <w:lang w:val="en-US"/>
+        </w:rPr>
+        <w:t>sw</w:t>
+      </w:r>
+      <w:proofErr w:type="spellEnd"/>
+      <w:r>
+        <w:rPr>
+          <w:rFonts w:asciiTheme="minorHAnsi" w:hAnsiTheme="minorHAnsi" w:cstheme="minorHAnsi"/>
+          <w:lang w:val="en-US"/>
+        </w:rPr>
+        <w:t xml:space="preserve">, </w:t>
+      </w:r>
+      <w:r>
+        <w:rPr>
+          <w:rFonts w:asciiTheme="minorHAnsi" w:hAnsiTheme="minorHAnsi" w:cstheme="minorHAnsi"/>
+          <w:i/>
+          <w:lang w:val="en-US"/>
+        </w:rPr>
+        <w:t xml:space="preserve">overt </w:t>
+      </w:r>
+      <w:r>
+        <w:rPr>
+          <w:rFonts w:asciiTheme="minorHAnsi" w:hAnsiTheme="minorHAnsi" w:cstheme="minorHAnsi"/>
+          <w:lang w:val="en-US"/>
+        </w:rPr>
+        <w:t xml:space="preserve">and </w:t>
+      </w:r>
+      <w:r>
+        <w:rPr>
+          <w:rFonts w:asciiTheme="minorHAnsi" w:hAnsiTheme="minorHAnsi" w:cstheme="minorHAnsi"/>
+          <w:i/>
+          <w:lang w:val="en-US"/>
+        </w:rPr>
+        <w:t>covert</w:t>
+      </w:r>
+      <w:r>
+        <w:rPr>
+          <w:rFonts w:asciiTheme="minorHAnsi" w:hAnsiTheme="minorHAnsi" w:cstheme="minorHAnsi"/>
+          <w:lang w:val="en-US"/>
+        </w:rPr>
+        <w:t>)</w:t>
+      </w:r>
+      <w:r>
+        <w:rPr>
+          <w:rFonts w:asciiTheme="minorHAnsi" w:hAnsiTheme="minorHAnsi" w:cstheme="minorHAnsi"/>
+          <w:lang w:val="en-US"/>
+        </w:rPr>
+        <w:t xml:space="preserve">. </w:t>
+      </w:r>
+    </w:p>
+    <w:p>
+      <w:pPr>
+        <w:spacing w:line="276" w:lineRule="auto"/>
+        <w:rPr>
+          <w:rFonts w:asciiTheme="minorHAnsi" w:hAnsiTheme="minorHAnsi" w:cstheme="minorHAnsi"/>
+          <w:i/>
+          <w:iCs/>
+          <w:lang w:val="en-US"/>
+        </w:rPr>
+      </w:pPr>
+      <w:r>
+        <w:rPr>
+          <w:rFonts w:asciiTheme="minorHAnsi" w:hAnsiTheme="minorHAnsi" w:cstheme="minorHAnsi"/>
+          <w:i/>
+          <w:iCs/>
+          <w:lang w:val="en-US"/>
+        </w:rPr>
+        <w:t xml:space="preserve">What do you think of the correlations </w:t>
+      </w:r>
+      <w:r>
+        <w:rPr>
+          <w:rFonts w:asciiTheme="minorHAnsi" w:hAnsiTheme="minorHAnsi" w:cstheme="minorHAnsi"/>
+          <w:i/>
+          <w:iCs/>
+          <w:lang w:val="en-US"/>
+        </w:rPr>
+        <w:t xml:space="preserve">with respect to </w:t>
+      </w:r>
+      <w:r>
+        <w:rPr>
+          <w:rFonts w:asciiTheme="minorHAnsi" w:hAnsiTheme="minorHAnsi" w:cstheme="minorHAnsi"/>
+          <w:i/>
+          <w:iCs/>
+          <w:lang w:val="en-US"/>
+        </w:rPr>
+        <w:t xml:space="preserve">significance, direction, </w:t>
+      </w:r>
+      <w:r>
+        <w:rPr>
+          <w:rFonts w:asciiTheme="minorHAnsi" w:hAnsiTheme="minorHAnsi" w:cstheme="minorHAnsi"/>
+          <w:i/>
+          <w:iCs/>
+          <w:lang w:val="en-US"/>
+        </w:rPr>
+        <w:t xml:space="preserve">and </w:t>
+      </w:r>
+      <w:r>
+        <w:rPr>
+          <w:rFonts w:asciiTheme="minorHAnsi" w:hAnsiTheme="minorHAnsi" w:cstheme="minorHAnsi"/>
+          <w:i/>
+          <w:iCs/>
+          <w:lang w:val="en-US"/>
+        </w:rPr>
+        <w:t xml:space="preserve">magnitude? </w:t>
+      </w:r>
+      <w:r>
+        <w:rPr>
+          <w:rFonts w:asciiTheme="minorHAnsi" w:hAnsiTheme="minorHAnsi" w:cstheme="minorHAnsi"/>
+          <w:i/>
+          <w:iCs/>
+          <w:lang w:val="en-US"/>
+        </w:rPr>
+        <w:t xml:space="preserve"> </w:t>
+      </w:r>
+    </w:p>
+    <w:p>
+      <w:pPr>
+        <w:spacing w:line="276" w:lineRule="auto"/>
+        <w:rPr>
+          <w:rFonts w:asciiTheme="minorHAnsi" w:hAnsiTheme="minorHAnsi" w:cstheme="minorHAnsi"/>
+          <w:lang w:val="en-US"/>
+        </w:rPr>
+      </w:pPr>
+    </w:p>
+    <w:p>
+      <w:pPr>
+        <w:spacing w:line="276" w:lineRule="auto"/>
+        <w:rPr>
+          <w:rFonts w:asciiTheme="minorHAnsi" w:hAnsiTheme="minorHAnsi" w:cstheme="minorHAnsi"/>
+          <w:lang w:val="en-US"/>
+        </w:rPr>
+      </w:pPr>
+      <w:r>
+        <w:rPr>
+          <w:rFonts w:asciiTheme="minorHAnsi" w:hAnsiTheme="minorHAnsi" w:cstheme="minorHAnsi"/>
+          <w:b/>
+          <w:i/>
+          <w:lang w:val="en-US"/>
+        </w:rPr>
+        <w:t>1</w:t>
+      </w:r>
+      <w:r>
+        <w:rPr>
+          <w:rFonts w:asciiTheme="minorHAnsi" w:hAnsiTheme="minorHAnsi" w:cstheme="minorHAnsi"/>
+          <w:b/>
+          <w:i/>
+          <w:lang w:val="en-US"/>
+        </w:rPr>
+        <w:t>a2</w:t>
+      </w:r>
+      <w:r>
+        <w:rPr>
+          <w:rFonts w:asciiTheme="minorHAnsi" w:hAnsiTheme="minorHAnsi" w:cstheme="minorHAnsi"/>
+          <w:b/>
+          <w:i/>
+          <w:lang w:val="en-US"/>
+        </w:rPr>
+        <w:t>.</w:t>
+      </w:r>
+      <w:r>
+        <w:rPr>
+          <w:rFonts w:asciiTheme="minorHAnsi" w:hAnsiTheme="minorHAnsi" w:cstheme="minorHAnsi"/>
+          <w:b/>
+          <w:i/>
+          <w:lang w:val="en-US"/>
+        </w:rPr>
+        <w:t xml:space="preserve"> </w:t>
+      </w:r>
+      <w:r>
+        <w:rPr>
+          <w:rFonts w:asciiTheme="minorHAnsi" w:hAnsiTheme="minorHAnsi" w:cstheme="minorHAnsi"/>
+          <w:lang w:val="en-US"/>
+        </w:rPr>
+        <w:t>Run a</w:t>
+      </w:r>
+      <w:r>
+        <w:rPr>
+          <w:rFonts w:asciiTheme="minorHAnsi" w:hAnsiTheme="minorHAnsi" w:cstheme="minorHAnsi"/>
+          <w:lang w:val="en-US"/>
+        </w:rPr>
+        <w:t xml:space="preserve"> (multiple)</w:t>
+      </w:r>
+      <w:r>
+        <w:rPr>
+          <w:rFonts w:asciiTheme="minorHAnsi" w:hAnsiTheme="minorHAnsi" w:cstheme="minorHAnsi"/>
+          <w:lang w:val="en-US"/>
+        </w:rPr>
+        <w:t xml:space="preserve"> </w:t>
+      </w:r>
+      <w:r>
+        <w:rPr>
+          <w:rFonts w:asciiTheme="minorHAnsi" w:hAnsiTheme="minorHAnsi" w:cstheme="minorHAnsi"/>
+          <w:u w:val="single"/>
+          <w:lang w:val="en-US"/>
+        </w:rPr>
+        <w:t>regression</w:t>
+      </w:r>
+      <w:r>
+        <w:rPr>
+          <w:rFonts w:asciiTheme="minorHAnsi" w:hAnsiTheme="minorHAnsi" w:cstheme="minorHAnsi"/>
+          <w:lang w:val="en-US"/>
+        </w:rPr>
+        <w:t xml:space="preserve"> analysis (dependent variable (DV) is </w:t>
+      </w:r>
+      <w:proofErr w:type="spellStart"/>
+      <w:r>
+        <w:rPr>
+          <w:rFonts w:asciiTheme="minorHAnsi" w:hAnsiTheme="minorHAnsi" w:cstheme="minorHAnsi"/>
+          <w:i/>
+          <w:lang w:val="en-US"/>
+        </w:rPr>
+        <w:t>sw</w:t>
+      </w:r>
+      <w:proofErr w:type="spellEnd"/>
+      <w:r>
+        <w:rPr>
+          <w:rFonts w:asciiTheme="minorHAnsi" w:hAnsiTheme="minorHAnsi" w:cstheme="minorHAnsi"/>
+          <w:lang w:val="en-US"/>
+        </w:rPr>
+        <w:t xml:space="preserve">; independent variables (IVs) are </w:t>
+      </w:r>
+      <w:r>
+        <w:rPr>
+          <w:rFonts w:asciiTheme="minorHAnsi" w:hAnsiTheme="minorHAnsi" w:cstheme="minorHAnsi"/>
+          <w:i/>
+          <w:lang w:val="en-US"/>
+        </w:rPr>
+        <w:t xml:space="preserve">covert </w:t>
+      </w:r>
+      <w:r>
+        <w:rPr>
+          <w:rFonts w:asciiTheme="minorHAnsi" w:hAnsiTheme="minorHAnsi" w:cstheme="minorHAnsi"/>
+          <w:lang w:val="en-US"/>
+        </w:rPr>
+        <w:t xml:space="preserve">and </w:t>
+      </w:r>
+      <w:r>
+        <w:rPr>
+          <w:rFonts w:asciiTheme="minorHAnsi" w:hAnsiTheme="minorHAnsi" w:cstheme="minorHAnsi"/>
+          <w:i/>
+          <w:lang w:val="en-US"/>
+        </w:rPr>
+        <w:t>overt</w:t>
+      </w:r>
+      <w:r>
+        <w:rPr>
+          <w:rFonts w:asciiTheme="minorHAnsi" w:hAnsiTheme="minorHAnsi" w:cstheme="minorHAnsi"/>
+          <w:lang w:val="en-US"/>
+        </w:rPr>
+        <w:t>)</w:t>
+      </w:r>
+      <w:r>
+        <w:rPr>
+          <w:rFonts w:asciiTheme="minorHAnsi" w:hAnsiTheme="minorHAnsi" w:cstheme="minorHAnsi"/>
+          <w:lang w:val="en-US"/>
+        </w:rPr>
+        <w:t>; also check the standardized results.</w:t>
+      </w:r>
+    </w:p>
+    <w:p>
+      <w:pPr>
+        <w:spacing w:line="276" w:lineRule="auto"/>
+        <w:rPr>
+          <w:rFonts w:asciiTheme="minorHAnsi" w:hAnsiTheme="minorHAnsi" w:cstheme="minorHAnsi"/>
+          <w:b/>
+          <w:i/>
+          <w:lang w:val="en-US"/>
+        </w:rPr>
+      </w:pPr>
+    </w:p>
+    <w:p>
+      <w:pPr>
+        <w:spacing w:line="276" w:lineRule="auto"/>
+        <w:rPr>
+          <w:rFonts w:asciiTheme="minorHAnsi" w:hAnsiTheme="minorHAnsi" w:cstheme="minorHAnsi"/>
+          <w:lang w:val="en-US"/>
+        </w:rPr>
+      </w:pPr>
+      <w:r>
+        <w:rPr>
+          <w:rFonts w:asciiTheme="minorHAnsi" w:hAnsiTheme="minorHAnsi" w:cstheme="minorHAnsi"/>
+          <w:b/>
+          <w:i/>
+          <w:lang w:val="en-US"/>
+        </w:rPr>
+        <w:t>1b</w:t>
+      </w:r>
+      <w:r>
+        <w:rPr>
+          <w:rFonts w:asciiTheme="minorHAnsi" w:hAnsiTheme="minorHAnsi" w:cstheme="minorHAnsi"/>
+          <w:b/>
+          <w:i/>
+          <w:lang w:val="en-US"/>
+        </w:rPr>
+        <w:t>.</w:t>
+      </w:r>
+      <w:r>
+        <w:rPr>
+          <w:rFonts w:asciiTheme="minorHAnsi" w:hAnsiTheme="minorHAnsi" w:cstheme="minorHAnsi"/>
+          <w:lang w:val="en-US"/>
+        </w:rPr>
+        <w:t xml:space="preserve"> </w:t>
+      </w:r>
+      <w:r>
+        <w:rPr>
+          <w:rFonts w:asciiTheme="minorHAnsi" w:hAnsiTheme="minorHAnsi" w:cstheme="minorHAnsi"/>
+          <w:lang w:val="en-US"/>
+        </w:rPr>
+        <w:t>D</w:t>
+      </w:r>
+      <w:r>
+        <w:rPr>
+          <w:rFonts w:asciiTheme="minorHAnsi" w:hAnsiTheme="minorHAnsi" w:cstheme="minorHAnsi"/>
+          <w:lang w:val="en-US"/>
+        </w:rPr>
+        <w:t xml:space="preserve">o the same </w:t>
+      </w:r>
+      <w:r>
+        <w:rPr>
+          <w:rFonts w:asciiTheme="minorHAnsi" w:hAnsiTheme="minorHAnsi" w:cstheme="minorHAnsi"/>
+          <w:lang w:val="en-US"/>
+        </w:rPr>
+        <w:t xml:space="preserve">as in 1a1 and 1a2 </w:t>
+      </w:r>
+      <w:r>
+        <w:rPr>
+          <w:rFonts w:asciiTheme="minorHAnsi" w:hAnsiTheme="minorHAnsi" w:cstheme="minorHAnsi"/>
+          <w:lang w:val="en-US"/>
+        </w:rPr>
+        <w:t>using R.</w:t>
+      </w:r>
+    </w:p>
+    <w:p>
+      <w:pPr>
+        <w:spacing w:line="276" w:lineRule="auto"/>
+        <w:rPr>
+          <w:rFonts w:asciiTheme="minorHAnsi" w:hAnsiTheme="minorHAnsi" w:cstheme="minorHAnsi"/>
+          <w:color w:val="808080" w:themeColor="background1" w:themeShade="80"/>
+          <w:lang w:val="en-US"/>
+        </w:rPr>
+      </w:pPr>
+      <w:proofErr w:type="spellStart"/>
+      <w:r>
+        <w:rPr>
+          <w:rFonts w:asciiTheme="minorHAnsi" w:hAnsiTheme="minorHAnsi" w:cstheme="minorHAnsi"/>
+          <w:color w:val="808080" w:themeColor="background1" w:themeShade="80"/>
+          <w:lang w:val="en-US"/>
+        </w:rPr>
+        <w:t>W.r.t.</w:t>
+      </w:r>
+      <w:proofErr w:type="spellEnd"/>
+      <w:r>
+        <w:rPr>
+          <w:rFonts w:asciiTheme="minorHAnsi" w:hAnsiTheme="minorHAnsi" w:cstheme="minorHAnsi"/>
+          <w:color w:val="808080" w:themeColor="background1" w:themeShade="80"/>
+          <w:lang w:val="en-US"/>
+        </w:rPr>
+        <w:t xml:space="preserve"> 1a1: One could for example use the function describe from the psych package and the </w:t>
+      </w:r>
+      <w:proofErr w:type="spellStart"/>
+      <w:r>
+        <w:rPr>
+          <w:rFonts w:asciiTheme="minorHAnsi" w:hAnsiTheme="minorHAnsi" w:cstheme="minorHAnsi"/>
+          <w:color w:val="808080" w:themeColor="background1" w:themeShade="80"/>
+          <w:lang w:val="en-US"/>
+        </w:rPr>
+        <w:t>rcorr</w:t>
+      </w:r>
+      <w:proofErr w:type="spellEnd"/>
+      <w:r>
+        <w:rPr>
+          <w:rFonts w:asciiTheme="minorHAnsi" w:hAnsiTheme="minorHAnsi" w:cstheme="minorHAnsi"/>
+          <w:color w:val="808080" w:themeColor="background1" w:themeShade="80"/>
+          <w:lang w:val="en-US"/>
+        </w:rPr>
+        <w:t xml:space="preserve"> function from the </w:t>
+      </w:r>
+      <w:proofErr w:type="spellStart"/>
+      <w:r>
+        <w:rPr>
+          <w:rFonts w:asciiTheme="minorHAnsi" w:hAnsiTheme="minorHAnsi" w:cstheme="minorHAnsi"/>
+          <w:color w:val="808080" w:themeColor="background1" w:themeShade="80"/>
+          <w:lang w:val="en-US"/>
+        </w:rPr>
+        <w:t>Hmisc</w:t>
+      </w:r>
+      <w:proofErr w:type="spellEnd"/>
+      <w:r>
+        <w:rPr>
+          <w:rFonts w:asciiTheme="minorHAnsi" w:hAnsiTheme="minorHAnsi" w:cstheme="minorHAnsi"/>
+          <w:color w:val="808080" w:themeColor="background1" w:themeShade="80"/>
+          <w:lang w:val="en-US"/>
+        </w:rPr>
+        <w:t xml:space="preserve"> package, respectively.</w:t>
+      </w:r>
+    </w:p>
+    <w:p>
+      <w:pPr>
+        <w:spacing w:line="276" w:lineRule="auto"/>
+        <w:rPr>
+          <w:rFonts w:asciiTheme="minorHAnsi" w:hAnsiTheme="minorHAnsi" w:cstheme="minorHAnsi"/>
+          <w:color w:val="808080" w:themeColor="background1" w:themeShade="80"/>
+          <w:lang w:val="en-US"/>
+        </w:rPr>
+      </w:pPr>
+      <w:proofErr w:type="spellStart"/>
+      <w:r>
+        <w:rPr>
+          <w:rFonts w:asciiTheme="minorHAnsi" w:hAnsiTheme="minorHAnsi" w:cstheme="minorHAnsi"/>
+          <w:color w:val="808080" w:themeColor="background1" w:themeShade="80"/>
+          <w:lang w:val="en-US"/>
+        </w:rPr>
+        <w:t>W.r.t.</w:t>
+      </w:r>
+      <w:proofErr w:type="spellEnd"/>
+      <w:r>
+        <w:rPr>
+          <w:rFonts w:asciiTheme="minorHAnsi" w:hAnsiTheme="minorHAnsi" w:cstheme="minorHAnsi"/>
+          <w:color w:val="808080" w:themeColor="background1" w:themeShade="80"/>
+          <w:lang w:val="en-US"/>
+        </w:rPr>
+        <w:t xml:space="preserve"> 1a2: One should use the </w:t>
+      </w:r>
+      <w:proofErr w:type="spellStart"/>
+      <w:r>
+        <w:rPr>
+          <w:rFonts w:asciiTheme="minorHAnsi" w:hAnsiTheme="minorHAnsi" w:cstheme="minorHAnsi"/>
+          <w:color w:val="808080" w:themeColor="background1" w:themeShade="80"/>
+          <w:lang w:val="en-US"/>
+        </w:rPr>
+        <w:t>lavaan</w:t>
+      </w:r>
+      <w:proofErr w:type="spellEnd"/>
+      <w:r>
+        <w:rPr>
+          <w:rFonts w:asciiTheme="minorHAnsi" w:hAnsiTheme="minorHAnsi" w:cstheme="minorHAnsi"/>
+          <w:color w:val="808080" w:themeColor="background1" w:themeShade="80"/>
+          <w:lang w:val="en-US"/>
+        </w:rPr>
+        <w:t xml:space="preserve"> package, for example the </w:t>
+      </w:r>
+      <w:proofErr w:type="spellStart"/>
+      <w:r>
+        <w:rPr>
+          <w:rFonts w:asciiTheme="minorHAnsi" w:hAnsiTheme="minorHAnsi" w:cstheme="minorHAnsi"/>
+          <w:color w:val="808080" w:themeColor="background1" w:themeShade="80"/>
+          <w:lang w:val="en-US"/>
+        </w:rPr>
+        <w:t>lavaan</w:t>
+      </w:r>
+      <w:proofErr w:type="spellEnd"/>
+      <w:r>
+        <w:rPr>
+          <w:rFonts w:asciiTheme="minorHAnsi" w:hAnsiTheme="minorHAnsi" w:cstheme="minorHAnsi"/>
+          <w:color w:val="808080" w:themeColor="background1" w:themeShade="80"/>
+          <w:lang w:val="en-US"/>
+        </w:rPr>
+        <w:t xml:space="preserve"> function.</w:t>
+      </w:r>
+    </w:p>
+    <w:p>
+      <w:pPr>
+        <w:spacing w:line="276" w:lineRule="auto"/>
+        <w:rPr>
+          <w:rFonts w:asciiTheme="minorHAnsi" w:hAnsiTheme="minorHAnsi" w:cstheme="minorHAnsi"/>
+          <w:b/>
+          <w:i/>
+          <w:sz w:val="28"/>
+          <w:szCs w:val="28"/>
+          <w:lang w:val="en-US"/>
+        </w:rPr>
+      </w:pPr>
+      <w:r>
+        <w:rPr>
+          <w:rFonts w:asciiTheme="minorHAnsi" w:hAnsiTheme="minorHAnsi" w:cstheme="minorHAnsi"/>
+          <w:i/>
+          <w:iCs/>
+          <w:lang w:val="en-US"/>
+        </w:rPr>
+        <w:t xml:space="preserve">Interpret the output. What are your conclusions? </w:t>
+      </w:r>
+      <w:r>
+        <w:rPr>
+          <w:b/>
+          <w:i/>
+          <w:sz w:val="28"/>
+          <w:szCs w:val="28"/>
+          <w:lang w:val="en-US"/>
+        </w:rPr>
+        <w:br w:type="page"/>
+      </w:r>
+      <w:r>
+        <w:rPr>
+          <w:rFonts w:asciiTheme="minorHAnsi" w:hAnsiTheme="minorHAnsi" w:cstheme="minorHAnsi"/>
+          <w:b/>
+          <w:i/>
+          <w:sz w:val="28"/>
+          <w:szCs w:val="28"/>
+          <w:lang w:val="en-US"/>
+        </w:rPr>
+        <w:lastRenderedPageBreak/>
+        <w:t>Exercise 2</w:t>
+      </w:r>
+      <w:r>
+        <w:rPr>
+          <w:rFonts w:asciiTheme="minorHAnsi" w:hAnsiTheme="minorHAnsi" w:cstheme="minorHAnsi"/>
+          <w:b/>
+          <w:i/>
+          <w:sz w:val="28"/>
+          <w:szCs w:val="28"/>
+          <w:lang w:val="en-US"/>
+        </w:rPr>
+        <w:t xml:space="preserve">: </w:t>
+      </w:r>
+      <w:r>
+        <w:rPr>
+          <w:rFonts w:asciiTheme="minorHAnsi" w:hAnsiTheme="minorHAnsi" w:cstheme="minorHAnsi"/>
+          <w:b/>
+          <w:i/>
+          <w:sz w:val="28"/>
+          <w:szCs w:val="28"/>
+          <w:lang w:val="en-US"/>
+        </w:rPr>
+        <w:t>M</w:t>
+      </w:r>
+      <w:r>
+        <w:rPr>
+          <w:rFonts w:asciiTheme="minorHAnsi" w:hAnsiTheme="minorHAnsi" w:cstheme="minorHAnsi"/>
+          <w:b/>
+          <w:i/>
+          <w:sz w:val="28"/>
+          <w:szCs w:val="28"/>
+          <w:lang w:val="en-US"/>
+        </w:rPr>
+        <w:t>ultivariate regression</w:t>
+      </w:r>
+    </w:p>
+    <w:p>
+      <w:pPr>
+        <w:spacing w:line="276" w:lineRule="auto"/>
+        <w:rPr>
+          <w:rFonts w:asciiTheme="minorHAnsi" w:hAnsiTheme="minorHAnsi" w:cstheme="minorHAnsi"/>
+          <w:lang w:val="en-US"/>
+        </w:rPr>
+      </w:pPr>
+    </w:p>
+    <w:p>
+      <w:pPr>
+        <w:spacing w:line="276" w:lineRule="auto"/>
+        <w:rPr>
+          <w:rFonts w:asciiTheme="minorHAnsi" w:hAnsiTheme="minorHAnsi" w:cstheme="minorHAnsi"/>
+          <w:lang w:val="en-US"/>
+        </w:rPr>
+      </w:pPr>
+      <w:r>
+        <w:rPr>
+          <w:rFonts w:asciiTheme="minorHAnsi" w:hAnsiTheme="minorHAnsi" w:cstheme="minorHAnsi"/>
+          <w:lang w:val="en-US"/>
+        </w:rPr>
+        <w:t>In this exercise</w:t>
+      </w:r>
+      <w:r>
+        <w:rPr>
+          <w:rFonts w:asciiTheme="minorHAnsi" w:hAnsiTheme="minorHAnsi" w:cstheme="minorHAnsi"/>
+          <w:lang w:val="en-US"/>
+        </w:rPr>
+        <w:t>,</w:t>
+      </w:r>
+      <w:r>
+        <w:rPr>
+          <w:rFonts w:asciiTheme="minorHAnsi" w:hAnsiTheme="minorHAnsi" w:cstheme="minorHAnsi"/>
+          <w:lang w:val="en-US"/>
+        </w:rPr>
+        <w:t xml:space="preserve"> we make use of a part (the Child Development Supplement) of the Panel Study of Income Dynamics (PSID)</w:t>
+      </w:r>
+      <w:r>
+        <w:rPr>
+          <w:rStyle w:val="FootnoteReference"/>
+          <w:rFonts w:asciiTheme="minorHAnsi" w:hAnsiTheme="minorHAnsi" w:cstheme="minorHAnsi"/>
+          <w:lang w:val="en-US"/>
+        </w:rPr>
+        <w:footnoteReference w:id="2"/>
+      </w:r>
+      <w:r>
+        <w:rPr>
+          <w:rFonts w:asciiTheme="minorHAnsi" w:hAnsiTheme="minorHAnsi" w:cstheme="minorHAnsi"/>
+          <w:lang w:val="en-US"/>
+        </w:rPr>
+        <w:t xml:space="preserve">. </w:t>
+      </w:r>
+      <w:r>
+        <w:rPr>
+          <w:rFonts w:asciiTheme="minorHAnsi" w:hAnsiTheme="minorHAnsi" w:cstheme="minorHAnsi"/>
+          <w:lang w:val="en-US"/>
+        </w:rPr>
+        <w:t>The goal is</w:t>
+      </w:r>
+      <w:r>
+        <w:rPr>
+          <w:rFonts w:asciiTheme="minorHAnsi" w:hAnsiTheme="minorHAnsi" w:cstheme="minorHAnsi"/>
+          <w:lang w:val="en-US"/>
+        </w:rPr>
+        <w:t xml:space="preserve"> to </w:t>
+      </w:r>
+      <w:r>
+        <w:rPr>
+          <w:rFonts w:asciiTheme="minorHAnsi" w:hAnsiTheme="minorHAnsi" w:cstheme="minorHAnsi"/>
+          <w:lang w:val="en-US"/>
+        </w:rPr>
+        <w:t>investigate</w:t>
+      </w:r>
+      <w:r>
+        <w:rPr>
+          <w:rFonts w:asciiTheme="minorHAnsi" w:hAnsiTheme="minorHAnsi" w:cstheme="minorHAnsi"/>
+          <w:lang w:val="en-US"/>
+        </w:rPr>
+        <w:t xml:space="preserve"> whether three DVs, </w:t>
+      </w:r>
+      <w:proofErr w:type="gramStart"/>
+      <w:r>
+        <w:rPr>
+          <w:rFonts w:asciiTheme="minorHAnsi" w:hAnsiTheme="minorHAnsi" w:cstheme="minorHAnsi"/>
+          <w:lang w:val="en-US"/>
+        </w:rPr>
+        <w:t>Applied</w:t>
+      </w:r>
+      <w:proofErr w:type="gramEnd"/>
+      <w:r>
+        <w:rPr>
+          <w:rFonts w:asciiTheme="minorHAnsi" w:hAnsiTheme="minorHAnsi" w:cstheme="minorHAnsi"/>
+          <w:lang w:val="en-US"/>
+        </w:rPr>
+        <w:t xml:space="preserve"> problems (</w:t>
+      </w:r>
+      <w:r>
+        <w:rPr>
+          <w:rFonts w:asciiTheme="minorHAnsi" w:hAnsiTheme="minorHAnsi" w:cstheme="minorHAnsi"/>
+          <w:i/>
+          <w:lang w:val="en-US"/>
+        </w:rPr>
+        <w:t>APst02</w:t>
+      </w:r>
+      <w:r>
+        <w:rPr>
+          <w:rFonts w:asciiTheme="minorHAnsi" w:hAnsiTheme="minorHAnsi" w:cstheme="minorHAnsi"/>
+          <w:lang w:val="en-US"/>
+        </w:rPr>
+        <w:t>), Behavioral problems (</w:t>
+      </w:r>
+      <w:r>
+        <w:rPr>
+          <w:rFonts w:asciiTheme="minorHAnsi" w:hAnsiTheme="minorHAnsi" w:cstheme="minorHAnsi"/>
+          <w:i/>
+          <w:lang w:val="en-US"/>
+        </w:rPr>
+        <w:t>Pr</w:t>
+      </w:r>
+      <w:r>
+        <w:rPr>
+          <w:rFonts w:asciiTheme="minorHAnsi" w:hAnsiTheme="minorHAnsi" w:cstheme="minorHAnsi"/>
+          <w:i/>
+          <w:lang w:val="en-US"/>
+        </w:rPr>
+        <w:t>oblems</w:t>
+      </w:r>
+      <w:r>
+        <w:rPr>
+          <w:rFonts w:asciiTheme="minorHAnsi" w:hAnsiTheme="minorHAnsi" w:cstheme="minorHAnsi"/>
+          <w:lang w:val="en-US"/>
+        </w:rPr>
+        <w:t xml:space="preserve">), and </w:t>
+      </w:r>
+      <w:r>
+        <w:rPr>
+          <w:rFonts w:asciiTheme="minorHAnsi" w:hAnsiTheme="minorHAnsi" w:cstheme="minorHAnsi"/>
+          <w:lang w:val="en-US"/>
+        </w:rPr>
+        <w:t>Self-esteem</w:t>
+      </w:r>
+      <w:r>
+        <w:rPr>
+          <w:rFonts w:asciiTheme="minorHAnsi" w:hAnsiTheme="minorHAnsi" w:cstheme="minorHAnsi"/>
+          <w:lang w:val="en-US"/>
+        </w:rPr>
+        <w:t xml:space="preserve"> (</w:t>
+      </w:r>
+      <w:proofErr w:type="spellStart"/>
+      <w:r>
+        <w:rPr>
+          <w:rFonts w:asciiTheme="minorHAnsi" w:hAnsiTheme="minorHAnsi" w:cstheme="minorHAnsi"/>
+          <w:i/>
+          <w:lang w:val="en-US"/>
+        </w:rPr>
+        <w:t>S</w:t>
+      </w:r>
+      <w:r>
+        <w:rPr>
+          <w:rFonts w:asciiTheme="minorHAnsi" w:hAnsiTheme="minorHAnsi" w:cstheme="minorHAnsi"/>
+          <w:i/>
+          <w:lang w:val="en-US"/>
+        </w:rPr>
+        <w:t>elfesteem</w:t>
+      </w:r>
+      <w:proofErr w:type="spellEnd"/>
+      <w:r>
+        <w:rPr>
+          <w:rFonts w:asciiTheme="minorHAnsi" w:hAnsiTheme="minorHAnsi" w:cstheme="minorHAnsi"/>
+          <w:lang w:val="en-US"/>
+        </w:rPr>
+        <w:t xml:space="preserve">), can be predicted from </w:t>
+      </w:r>
+      <w:r>
+        <w:rPr>
+          <w:rFonts w:asciiTheme="minorHAnsi" w:hAnsiTheme="minorHAnsi" w:cstheme="minorHAnsi"/>
+          <w:lang w:val="en-US"/>
+        </w:rPr>
+        <w:t xml:space="preserve">the following </w:t>
+      </w:r>
+      <w:r>
+        <w:rPr>
+          <w:rFonts w:asciiTheme="minorHAnsi" w:hAnsiTheme="minorHAnsi" w:cstheme="minorHAnsi"/>
+          <w:lang w:val="en-US"/>
+        </w:rPr>
+        <w:t>two IV’s: digit span (</w:t>
+      </w:r>
+      <w:r>
+        <w:rPr>
+          <w:rFonts w:asciiTheme="minorHAnsi" w:hAnsiTheme="minorHAnsi" w:cstheme="minorHAnsi"/>
+          <w:i/>
+          <w:lang w:val="en-US"/>
+        </w:rPr>
+        <w:t>DS02)</w:t>
+      </w:r>
+      <w:r>
+        <w:rPr>
+          <w:rFonts w:asciiTheme="minorHAnsi" w:hAnsiTheme="minorHAnsi" w:cstheme="minorHAnsi"/>
+          <w:lang w:val="en-US"/>
+        </w:rPr>
+        <w:t xml:space="preserve"> and letters words (</w:t>
+      </w:r>
+      <w:r>
+        <w:rPr>
+          <w:rFonts w:asciiTheme="minorHAnsi" w:hAnsiTheme="minorHAnsi" w:cstheme="minorHAnsi"/>
+          <w:i/>
+          <w:lang w:val="en-US"/>
+        </w:rPr>
+        <w:t>LWst02</w:t>
+      </w:r>
+      <w:r>
+        <w:rPr>
+          <w:rFonts w:asciiTheme="minorHAnsi" w:hAnsiTheme="minorHAnsi" w:cstheme="minorHAnsi"/>
+          <w:lang w:val="en-US"/>
+        </w:rPr>
+        <w:t>).</w:t>
+      </w:r>
+      <w:r>
+        <w:rPr>
+          <w:rFonts w:asciiTheme="minorHAnsi" w:hAnsiTheme="minorHAnsi" w:cstheme="minorHAnsi"/>
+          <w:lang w:val="en-US"/>
+        </w:rPr>
+        <w:t xml:space="preserve"> </w:t>
+      </w:r>
+    </w:p>
+    <w:p>
+      <w:pPr>
+        <w:spacing w:line="276" w:lineRule="auto"/>
+        <w:rPr>
+          <w:rFonts w:asciiTheme="minorHAnsi" w:hAnsiTheme="minorHAnsi" w:cstheme="minorHAnsi"/>
+          <w:lang w:val="en-US"/>
+        </w:rPr>
+      </w:pPr>
+      <w:r>
+        <w:rPr>
+          <w:rFonts w:asciiTheme="minorHAnsi" w:hAnsiTheme="minorHAnsi" w:cstheme="minorHAnsi"/>
+          <w:lang w:val="en-US"/>
+        </w:rPr>
+        <w:t xml:space="preserve">Use the data file </w:t>
+      </w:r>
+      <w:proofErr w:type="spellStart"/>
+      <w:r>
+        <w:rPr>
+          <w:rFonts w:asciiTheme="minorHAnsi" w:hAnsiTheme="minorHAnsi" w:cstheme="minorHAnsi"/>
+          <w:b/>
+          <w:lang w:val="en-US"/>
+        </w:rPr>
+        <w:t>CDSsummerschool.sav</w:t>
+      </w:r>
+      <w:proofErr w:type="spellEnd"/>
+      <w:r>
+        <w:rPr>
+          <w:rFonts w:asciiTheme="minorHAnsi" w:hAnsiTheme="minorHAnsi" w:cstheme="minorHAnsi"/>
+          <w:bCs/>
+          <w:lang w:val="en-US"/>
+        </w:rPr>
+        <w:t xml:space="preserve"> or </w:t>
+      </w:r>
+      <w:r>
+        <w:rPr>
+          <w:rFonts w:asciiTheme="minorHAnsi" w:hAnsiTheme="minorHAnsi" w:cstheme="minorHAnsi"/>
+          <w:b/>
+          <w:lang w:val="en-US"/>
+        </w:rPr>
+        <w:t>CDSsummerschool.txt</w:t>
+      </w:r>
+      <w:r>
+        <w:rPr>
+          <w:rFonts w:asciiTheme="minorHAnsi" w:hAnsiTheme="minorHAnsi" w:cstheme="minorHAnsi"/>
+          <w:lang w:val="en-US"/>
+        </w:rPr>
+        <w:t xml:space="preserve">. </w:t>
+      </w:r>
+    </w:p>
+    <w:p>
+      <w:pPr>
+        <w:spacing w:line="276" w:lineRule="auto"/>
+        <w:rPr>
+          <w:rFonts w:asciiTheme="minorHAnsi" w:hAnsiTheme="minorHAnsi" w:cstheme="minorHAnsi"/>
+          <w:lang w:val="en-US"/>
+        </w:rPr>
+      </w:pPr>
+    </w:p>
+    <w:p>
+      <w:pPr>
+        <w:spacing w:line="276" w:lineRule="auto"/>
+        <w:rPr>
+          <w:rFonts w:asciiTheme="minorHAnsi" w:hAnsiTheme="minorHAnsi" w:cstheme="minorHAnsi"/>
+          <w:b/>
+          <w:i/>
+          <w:lang w:val="en-US"/>
+        </w:rPr>
+      </w:pPr>
+      <w:r>
+        <w:rPr>
+          <w:rFonts w:asciiTheme="minorHAnsi" w:hAnsiTheme="minorHAnsi" w:cstheme="minorHAnsi"/>
+          <w:b/>
+          <w:i/>
+          <w:lang w:val="en-US"/>
+        </w:rPr>
+        <w:t>2a.</w:t>
+      </w:r>
+    </w:p>
+    <w:p>
+      <w:pPr>
+        <w:spacing w:line="276" w:lineRule="auto"/>
+        <w:rPr>
+          <w:rFonts w:asciiTheme="minorHAnsi" w:hAnsiTheme="minorHAnsi" w:cstheme="minorHAnsi"/>
+          <w:lang w:val="en-US"/>
+        </w:rPr>
+      </w:pPr>
+      <w:r>
+        <w:rPr>
+          <w:rFonts w:asciiTheme="minorHAnsi" w:hAnsiTheme="minorHAnsi" w:cstheme="minorHAnsi"/>
+          <w:lang w:val="en-US"/>
+        </w:rPr>
+        <w:t xml:space="preserve">It is a good exercise to draw the model </w:t>
+      </w:r>
+      <w:r>
+        <w:rPr>
+          <w:rFonts w:asciiTheme="minorHAnsi" w:hAnsiTheme="minorHAnsi" w:cstheme="minorHAnsi"/>
+          <w:lang w:val="en-US"/>
+        </w:rPr>
+        <w:t>you</w:t>
+      </w:r>
+      <w:r>
+        <w:rPr>
+          <w:rFonts w:asciiTheme="minorHAnsi" w:hAnsiTheme="minorHAnsi" w:cstheme="minorHAnsi"/>
+          <w:lang w:val="en-US"/>
+        </w:rPr>
+        <w:t xml:space="preserve"> plan to estimate for yourself.</w:t>
+      </w:r>
+      <w:r>
+        <w:rPr>
+          <w:rFonts w:asciiTheme="minorHAnsi" w:hAnsiTheme="minorHAnsi" w:cstheme="minorHAnsi"/>
+          <w:lang w:val="en-US"/>
+        </w:rPr>
+        <w:t xml:space="preserve"> </w:t>
+      </w:r>
+    </w:p>
+    <w:p>
+      <w:pPr>
+        <w:spacing w:line="276" w:lineRule="auto"/>
+        <w:rPr>
+          <w:rFonts w:asciiTheme="minorHAnsi" w:hAnsiTheme="minorHAnsi" w:cstheme="minorHAnsi"/>
+          <w:lang w:val="en-US"/>
+        </w:rPr>
+      </w:pPr>
+      <w:r>
+        <w:rPr>
+          <w:rFonts w:asciiTheme="minorHAnsi" w:hAnsiTheme="minorHAnsi" w:cstheme="minorHAnsi"/>
+          <w:lang w:val="en-US"/>
+        </w:rPr>
+        <w:t xml:space="preserve">Be very precise in how you draw the correlations. </w:t>
+      </w:r>
+    </w:p>
+    <w:p>
+      <w:pPr>
+        <w:spacing w:line="276" w:lineRule="auto"/>
+        <w:rPr>
+          <w:rFonts w:asciiTheme="minorHAnsi" w:hAnsiTheme="minorHAnsi" w:cstheme="minorHAnsi"/>
+          <w:lang w:val="en-US"/>
+        </w:rPr>
+      </w:pPr>
+    </w:p>
+    <w:p>
+      <w:pPr>
+        <w:spacing w:line="276" w:lineRule="auto"/>
+        <w:rPr>
+          <w:rFonts w:asciiTheme="minorHAnsi" w:hAnsiTheme="minorHAnsi" w:cstheme="minorHAnsi"/>
+          <w:lang w:val="en-US"/>
+        </w:rPr>
+      </w:pPr>
+      <w:r>
+        <w:rPr>
+          <w:rFonts w:asciiTheme="minorHAnsi" w:hAnsiTheme="minorHAnsi" w:cstheme="minorHAnsi"/>
+          <w:b/>
+          <w:i/>
+          <w:lang w:val="en-US"/>
+        </w:rPr>
+        <w:t>2</w:t>
+      </w:r>
+      <w:r>
+        <w:rPr>
+          <w:rFonts w:asciiTheme="minorHAnsi" w:hAnsiTheme="minorHAnsi" w:cstheme="minorHAnsi"/>
+          <w:b/>
+          <w:i/>
+          <w:lang w:val="en-US"/>
+        </w:rPr>
+        <w:t>b</w:t>
+      </w:r>
+      <w:r>
+        <w:rPr>
+          <w:rFonts w:asciiTheme="minorHAnsi" w:hAnsiTheme="minorHAnsi" w:cstheme="minorHAnsi"/>
+          <w:lang w:val="en-US"/>
+        </w:rPr>
+        <w:t xml:space="preserve">. </w:t>
+      </w:r>
+      <w:r>
+        <w:rPr>
+          <w:rFonts w:asciiTheme="minorHAnsi" w:hAnsiTheme="minorHAnsi" w:cstheme="minorHAnsi"/>
+          <w:lang w:val="en-US"/>
+        </w:rPr>
+        <w:t xml:space="preserve">Request for descriptive statistics and </w:t>
+      </w:r>
+      <w:r>
+        <w:rPr>
+          <w:rFonts w:asciiTheme="minorHAnsi" w:hAnsiTheme="minorHAnsi" w:cstheme="minorHAnsi"/>
+          <w:lang w:val="en-US"/>
+        </w:rPr>
+        <w:t>correlations</w:t>
+      </w:r>
+      <w:r>
+        <w:rPr>
+          <w:rFonts w:asciiTheme="minorHAnsi" w:hAnsiTheme="minorHAnsi" w:cstheme="minorHAnsi"/>
+          <w:lang w:val="en-US"/>
+        </w:rPr>
+        <w:t xml:space="preserve"> </w:t>
+      </w:r>
+      <w:r>
+        <w:rPr>
+          <w:rFonts w:asciiTheme="minorHAnsi" w:hAnsiTheme="minorHAnsi" w:cstheme="minorHAnsi"/>
+          <w:lang w:val="en-US"/>
+        </w:rPr>
+        <w:t>using R</w:t>
+      </w:r>
+      <w:r>
+        <w:rPr>
+          <w:rFonts w:asciiTheme="minorHAnsi" w:hAnsiTheme="minorHAnsi" w:cstheme="minorHAnsi"/>
+          <w:lang w:val="en-US"/>
+        </w:rPr>
+        <w:t xml:space="preserve">. </w:t>
+      </w:r>
+    </w:p>
+    <w:p>
+      <w:pPr>
+        <w:spacing w:line="276" w:lineRule="auto"/>
+        <w:rPr>
+          <w:rFonts w:asciiTheme="minorHAnsi" w:hAnsiTheme="minorHAnsi" w:cstheme="minorHAnsi"/>
+          <w:lang w:val="en-US"/>
+        </w:rPr>
+      </w:pPr>
+      <w:r>
+        <w:rPr>
+          <w:rFonts w:asciiTheme="minorHAnsi" w:hAnsiTheme="minorHAnsi" w:cstheme="minorHAnsi"/>
+          <w:lang w:val="en-US"/>
+        </w:rPr>
+        <w:t>Check if the descriptive statistics obtained in another software program are comparable. Notably, the corresponding Mplus in- and output files can be found in the subfolder ‘…\Solutions\Ex. 2\Mplus’.</w:t>
+      </w:r>
+    </w:p>
+    <w:p>
+      <w:pPr>
+        <w:spacing w:line="276" w:lineRule="auto"/>
+        <w:rPr>
+          <w:rFonts w:asciiTheme="minorHAnsi" w:hAnsiTheme="minorHAnsi" w:cstheme="minorHAnsi"/>
+          <w:lang w:val="en-US"/>
+        </w:rPr>
+      </w:pPr>
+    </w:p>
+    <w:p>
+      <w:pPr>
+        <w:spacing w:line="276" w:lineRule="auto"/>
+        <w:rPr>
+          <w:rFonts w:asciiTheme="minorHAnsi" w:hAnsiTheme="minorHAnsi" w:cstheme="minorHAnsi"/>
+          <w:sz w:val="20"/>
+          <w:lang w:val="en-US"/>
+        </w:rPr>
+      </w:pPr>
+      <w:r>
+        <w:rPr>
+          <w:rFonts w:asciiTheme="minorHAnsi" w:hAnsiTheme="minorHAnsi" w:cstheme="minorHAnsi"/>
+          <w:b/>
+          <w:i/>
+          <w:lang w:val="en-US"/>
+        </w:rPr>
+        <w:t>2c</w:t>
+      </w:r>
+      <w:r>
+        <w:rPr>
+          <w:rFonts w:asciiTheme="minorHAnsi" w:hAnsiTheme="minorHAnsi" w:cstheme="minorHAnsi"/>
+          <w:lang w:val="en-US"/>
+        </w:rPr>
+        <w:t xml:space="preserve">. </w:t>
+      </w:r>
+      <w:r>
+        <w:rPr>
+          <w:rFonts w:asciiTheme="minorHAnsi" w:hAnsiTheme="minorHAnsi" w:cstheme="minorHAnsi"/>
+          <w:lang w:val="en-US"/>
+        </w:rPr>
+        <w:t xml:space="preserve">Create </w:t>
+      </w:r>
+      <w:proofErr w:type="spellStart"/>
+      <w:r>
+        <w:rPr>
+          <w:rFonts w:asciiTheme="minorHAnsi" w:hAnsiTheme="minorHAnsi" w:cstheme="minorHAnsi"/>
+          <w:lang w:val="en-US"/>
+        </w:rPr>
+        <w:t>lavaan</w:t>
+      </w:r>
+      <w:proofErr w:type="spellEnd"/>
+      <w:r>
+        <w:rPr>
+          <w:rFonts w:asciiTheme="minorHAnsi" w:hAnsiTheme="minorHAnsi" w:cstheme="minorHAnsi"/>
+          <w:lang w:val="en-US"/>
+        </w:rPr>
+        <w:t xml:space="preserve"> code </w:t>
+      </w:r>
+      <w:r>
+        <w:rPr>
+          <w:rFonts w:asciiTheme="minorHAnsi" w:hAnsiTheme="minorHAnsi" w:cstheme="minorHAnsi"/>
+          <w:lang w:val="en-US"/>
+        </w:rPr>
+        <w:t>to analyze the research question</w:t>
+      </w:r>
+      <w:r>
+        <w:rPr>
+          <w:rFonts w:asciiTheme="minorHAnsi" w:hAnsiTheme="minorHAnsi" w:cstheme="minorHAnsi"/>
+          <w:lang w:val="en-US"/>
+        </w:rPr>
+        <w:t xml:space="preserve"> (running a multivariate regression)</w:t>
+      </w:r>
+      <w:r>
+        <w:rPr>
+          <w:rFonts w:asciiTheme="minorHAnsi" w:hAnsiTheme="minorHAnsi" w:cstheme="minorHAnsi"/>
+          <w:lang w:val="en-US"/>
+        </w:rPr>
+        <w:t xml:space="preserve">. </w:t>
+      </w:r>
+    </w:p>
+    <w:p>
+      <w:pPr>
+        <w:spacing w:line="276" w:lineRule="auto"/>
+        <w:rPr>
+          <w:rFonts w:asciiTheme="minorHAnsi" w:hAnsiTheme="minorHAnsi" w:cstheme="minorHAnsi"/>
+          <w:i/>
+          <w:iCs/>
+          <w:lang w:val="en-US"/>
+        </w:rPr>
+      </w:pPr>
+      <w:r>
+        <w:rPr>
+          <w:rFonts w:asciiTheme="minorHAnsi" w:hAnsiTheme="minorHAnsi" w:cstheme="minorHAnsi"/>
+          <w:i/>
+          <w:iCs/>
+          <w:lang w:val="en-US"/>
+        </w:rPr>
+        <w:t xml:space="preserve">Interpret the output. What are your conclusions? </w:t>
+      </w:r>
+    </w:p>
+    <w:p>
+      <w:pPr>
+        <w:spacing w:line="276" w:lineRule="auto"/>
+        <w:rPr>
+          <w:lang w:val="en-US"/>
+        </w:rPr>
+      </w:pPr>
+    </w:p>
+    <w:p>
+      <w:pPr>
+        <w:spacing w:before="120" w:line="276" w:lineRule="auto"/>
+        <w:jc w:val="center"/>
+        <w:rPr>
+          <w:b/>
+          <w:lang w:val="en-US"/>
+        </w:rPr>
+      </w:pPr>
+    </w:p>
+    <w:p>
+      <w:pPr>
+        <w:spacing w:line="276" w:lineRule="auto"/>
+        <w:rPr>
+          <w:rFonts w:asciiTheme="minorHAnsi" w:hAnsiTheme="minorHAnsi" w:cstheme="minorHAnsi"/>
+          <w:b/>
+          <w:i/>
+          <w:sz w:val="28"/>
+          <w:szCs w:val="28"/>
+          <w:lang w:val="en-US"/>
+        </w:rPr>
+      </w:pPr>
+      <w:r>
+        <w:rPr>
+          <w:b/>
+          <w:i/>
+          <w:lang w:val="en-US"/>
+        </w:rPr>
+        <w:br w:type="page"/>
+      </w:r>
+      <w:r>
+        <w:rPr>
+          <w:rFonts w:asciiTheme="minorHAnsi" w:hAnsiTheme="minorHAnsi" w:cstheme="minorHAnsi"/>
+          <w:b/>
+          <w:i/>
+          <w:sz w:val="28"/>
+          <w:szCs w:val="28"/>
+          <w:lang w:val="en-US"/>
+        </w:rPr>
+        <w:lastRenderedPageBreak/>
+        <w:t>Exercise 3</w:t>
+      </w:r>
+      <w:r>
+        <w:rPr>
+          <w:rFonts w:asciiTheme="minorHAnsi" w:hAnsiTheme="minorHAnsi" w:cstheme="minorHAnsi"/>
+          <w:b/>
+          <w:i/>
+          <w:sz w:val="28"/>
+          <w:szCs w:val="28"/>
+          <w:lang w:val="en-US"/>
+        </w:rPr>
+        <w:t>: Path analysis</w:t>
+      </w:r>
+    </w:p>
+    <w:p>
+      <w:pPr>
+        <w:spacing w:line="276" w:lineRule="auto"/>
+        <w:rPr>
+          <w:rFonts w:asciiTheme="minorHAnsi" w:hAnsiTheme="minorHAnsi" w:cstheme="minorHAnsi"/>
+          <w:lang w:val="en-US"/>
+        </w:rPr>
+      </w:pPr>
+    </w:p>
+    <w:p>
+      <w:pPr>
+        <w:spacing w:line="276" w:lineRule="auto"/>
+        <w:rPr>
+          <w:rFonts w:asciiTheme="minorHAnsi" w:hAnsiTheme="minorHAnsi" w:cstheme="minorHAnsi"/>
+          <w:lang w:val="en-US"/>
+        </w:rPr>
+      </w:pPr>
+      <w:r>
+        <w:rPr>
+          <w:rFonts w:asciiTheme="minorHAnsi" w:hAnsiTheme="minorHAnsi" w:cstheme="minorHAnsi"/>
+          <w:lang w:val="en-US"/>
+        </w:rPr>
+        <w:t xml:space="preserve">The data for this exercise is about </w:t>
+      </w:r>
+      <w:r>
+        <w:rPr>
+          <w:rFonts w:asciiTheme="minorHAnsi" w:hAnsiTheme="minorHAnsi" w:cstheme="minorHAnsi"/>
+          <w:bCs/>
+          <w:lang w:val="en-US"/>
+        </w:rPr>
+        <w:t>corporal punishment</w:t>
+      </w:r>
+      <w:r>
+        <w:rPr>
+          <w:rStyle w:val="FootnoteReference"/>
+          <w:rFonts w:asciiTheme="minorHAnsi" w:hAnsiTheme="minorHAnsi" w:cstheme="minorHAnsi"/>
+          <w:bCs/>
+          <w:lang w:val="en-US"/>
+        </w:rPr>
+        <w:footnoteReference w:id="3"/>
+      </w:r>
+      <w:r>
+        <w:rPr>
+          <w:rFonts w:asciiTheme="minorHAnsi" w:hAnsiTheme="minorHAnsi" w:cstheme="minorHAnsi"/>
+          <w:bCs/>
+          <w:lang w:val="en-US"/>
+        </w:rPr>
+        <w:t>, which can be defined as</w:t>
+      </w:r>
+      <w:r>
+        <w:rPr>
+          <w:rFonts w:asciiTheme="minorHAnsi" w:hAnsiTheme="minorHAnsi" w:cstheme="minorHAnsi"/>
+          <w:lang w:val="en-US"/>
+        </w:rPr>
+        <w:t xml:space="preserve"> the deliberate infliction of pain as retribution for an offence, or for the purpose of disciplining or reforming a wrongdoer or to change an undesirable attitude or behavior. Here</w:t>
+      </w:r>
+      <w:r>
+        <w:rPr>
+          <w:rFonts w:asciiTheme="minorHAnsi" w:hAnsiTheme="minorHAnsi" w:cstheme="minorHAnsi"/>
+          <w:lang w:val="en-US"/>
+        </w:rPr>
+        <w:t>,</w:t>
+      </w:r>
+      <w:r>
+        <w:rPr>
+          <w:rFonts w:asciiTheme="minorHAnsi" w:hAnsiTheme="minorHAnsi" w:cstheme="minorHAnsi"/>
+          <w:lang w:val="en-US"/>
+        </w:rPr>
+        <w:t xml:space="preserve"> we are interested in how </w:t>
+      </w:r>
+      <w:r>
+        <w:rPr>
+          <w:rFonts w:asciiTheme="minorHAnsi" w:hAnsiTheme="minorHAnsi" w:cstheme="minorHAnsi"/>
+          <w:bCs/>
+          <w:lang w:val="en-US"/>
+        </w:rPr>
+        <w:t xml:space="preserve">corporal punishment </w:t>
+      </w:r>
+      <w:r>
+        <w:rPr>
+          <w:rFonts w:asciiTheme="minorHAnsi" w:hAnsiTheme="minorHAnsi" w:cstheme="minorHAnsi"/>
+          <w:lang w:val="en-US"/>
+        </w:rPr>
+        <w:t xml:space="preserve">influences children’s </w:t>
+      </w:r>
+      <w:r>
+        <w:rPr>
+          <w:rFonts w:asciiTheme="minorHAnsi" w:hAnsiTheme="minorHAnsi" w:cstheme="minorHAnsi"/>
+          <w:bCs/>
+          <w:lang w:val="en-US"/>
+        </w:rPr>
+        <w:t>psychological maladjustment</w:t>
+      </w:r>
+      <w:r>
+        <w:rPr>
+          <w:rFonts w:asciiTheme="minorHAnsi" w:hAnsiTheme="minorHAnsi" w:cstheme="minorHAnsi"/>
+          <w:lang w:val="en-US"/>
+        </w:rPr>
+        <w:t xml:space="preserve">. </w:t>
+      </w:r>
+      <w:r>
+        <w:rPr>
+          <w:rFonts w:asciiTheme="minorHAnsi" w:hAnsiTheme="minorHAnsi" w:cstheme="minorHAnsi"/>
+          <w:lang w:val="en-US"/>
+        </w:rPr>
+        <w:t>The d</w:t>
+      </w:r>
+      <w:r>
+        <w:rPr>
+          <w:rFonts w:asciiTheme="minorHAnsi" w:hAnsiTheme="minorHAnsi" w:cstheme="minorHAnsi"/>
+          <w:lang w:val="en-US"/>
+        </w:rPr>
+        <w:t>ata come from 175 children between the ages of 8 and 18. The Physical Punishment Questionnaire (PPQ) was used to measure the level of physical punishment that was experienced.</w:t>
+      </w:r>
+    </w:p>
+    <w:p>
+      <w:pPr>
+        <w:spacing w:line="276" w:lineRule="auto"/>
+        <w:rPr>
+          <w:rFonts w:asciiTheme="minorHAnsi" w:hAnsiTheme="minorHAnsi" w:cstheme="minorHAnsi"/>
+          <w:lang w:val="en-US"/>
+        </w:rPr>
+      </w:pPr>
+    </w:p>
+    <w:p>
+      <w:pPr>
+        <w:spacing w:line="276" w:lineRule="auto"/>
+        <w:rPr>
+          <w:rFonts w:asciiTheme="minorHAnsi" w:hAnsiTheme="minorHAnsi" w:cstheme="minorHAnsi"/>
+          <w:lang w:val="en-US"/>
+        </w:rPr>
+      </w:pPr>
+      <w:r>
+        <w:rPr>
+          <w:rFonts w:asciiTheme="minorHAnsi" w:hAnsiTheme="minorHAnsi" w:cstheme="minorHAnsi"/>
+          <w:lang w:val="en-US"/>
+        </w:rPr>
+        <w:t>In this exercise</w:t>
+      </w:r>
+      <w:r>
+        <w:rPr>
+          <w:rFonts w:asciiTheme="minorHAnsi" w:hAnsiTheme="minorHAnsi" w:cstheme="minorHAnsi"/>
+          <w:lang w:val="en-US"/>
+        </w:rPr>
+        <w:t>,</w:t>
+      </w:r>
+      <w:r>
+        <w:rPr>
+          <w:rFonts w:asciiTheme="minorHAnsi" w:hAnsiTheme="minorHAnsi" w:cstheme="minorHAnsi"/>
+          <w:lang w:val="en-US"/>
+        </w:rPr>
+        <w:t xml:space="preserve"> we focus on predicting psychological </w:t>
+      </w:r>
+      <w:r>
+        <w:rPr>
+          <w:rFonts w:asciiTheme="minorHAnsi" w:hAnsiTheme="minorHAnsi" w:cstheme="minorHAnsi"/>
+          <w:i/>
+          <w:lang w:val="en-US"/>
+        </w:rPr>
+        <w:t>maladjustment</w:t>
+      </w:r>
+      <w:r>
+        <w:rPr>
+          <w:rFonts w:asciiTheme="minorHAnsi" w:hAnsiTheme="minorHAnsi" w:cstheme="minorHAnsi"/>
+          <w:lang w:val="en-US"/>
+        </w:rPr>
+        <w:t xml:space="preserve"> (higher score implies more problems) by perceived </w:t>
+      </w:r>
+      <w:r>
+        <w:rPr>
+          <w:rFonts w:asciiTheme="minorHAnsi" w:hAnsiTheme="minorHAnsi" w:cstheme="minorHAnsi"/>
+          <w:i/>
+          <w:lang w:val="en-US"/>
+        </w:rPr>
+        <w:t>rejection</w:t>
+      </w:r>
+      <w:r>
+        <w:rPr>
+          <w:rFonts w:asciiTheme="minorHAnsi" w:hAnsiTheme="minorHAnsi" w:cstheme="minorHAnsi"/>
+          <w:lang w:val="en-US"/>
+        </w:rPr>
+        <w:t xml:space="preserve"> (e.g., my mother does not really love me; my mother ignores me </w:t>
+      </w:r>
+      <w:proofErr w:type="gramStart"/>
+      <w:r>
+        <w:rPr>
+          <w:rFonts w:asciiTheme="minorHAnsi" w:hAnsiTheme="minorHAnsi" w:cstheme="minorHAnsi"/>
+          <w:lang w:val="en-US"/>
+        </w:rPr>
+        <w:t>as long as</w:t>
+      </w:r>
+      <w:proofErr w:type="gramEnd"/>
+      <w:r>
+        <w:rPr>
+          <w:rFonts w:asciiTheme="minorHAnsi" w:hAnsiTheme="minorHAnsi" w:cstheme="minorHAnsi"/>
+          <w:lang w:val="en-US"/>
+        </w:rPr>
+        <w:t xml:space="preserve"> I do nothing to bother her; my mother goes out of her way to hurt my feelings). Moreover, </w:t>
+      </w:r>
+      <w:r>
+        <w:rPr>
+          <w:rFonts w:asciiTheme="minorHAnsi" w:hAnsiTheme="minorHAnsi" w:cstheme="minorHAnsi"/>
+          <w:i/>
+          <w:lang w:val="en-US"/>
+        </w:rPr>
+        <w:t xml:space="preserve">rejection </w:t>
+      </w:r>
+      <w:r>
+        <w:rPr>
+          <w:rFonts w:asciiTheme="minorHAnsi" w:hAnsiTheme="minorHAnsi" w:cstheme="minorHAnsi"/>
+          <w:lang w:val="en-US"/>
+        </w:rPr>
+        <w:t xml:space="preserve">is predicted by perceived </w:t>
+      </w:r>
+      <w:r>
+        <w:rPr>
+          <w:rFonts w:asciiTheme="minorHAnsi" w:hAnsiTheme="minorHAnsi" w:cstheme="minorHAnsi"/>
+          <w:i/>
+          <w:lang w:val="en-US"/>
+        </w:rPr>
+        <w:t>harshness</w:t>
+      </w:r>
+      <w:r>
+        <w:rPr>
+          <w:rFonts w:asciiTheme="minorHAnsi" w:hAnsiTheme="minorHAnsi" w:cstheme="minorHAnsi"/>
+          <w:lang w:val="en-US"/>
+        </w:rPr>
+        <w:t xml:space="preserve"> (0 = never punished physically in any way; 16 = punished more than 12 times a week, very hard) and perceived </w:t>
+      </w:r>
+      <w:r>
+        <w:rPr>
+          <w:rFonts w:asciiTheme="minorHAnsi" w:hAnsiTheme="minorHAnsi" w:cstheme="minorHAnsi"/>
+          <w:i/>
+          <w:lang w:val="en-US"/>
+        </w:rPr>
+        <w:t>justness</w:t>
+      </w:r>
+      <w:r>
+        <w:rPr>
+          <w:rFonts w:asciiTheme="minorHAnsi" w:hAnsiTheme="minorHAnsi" w:cstheme="minorHAnsi"/>
+          <w:lang w:val="en-US"/>
+        </w:rPr>
+        <w:t xml:space="preserve"> (2 = very unfair and almost never deserved; 8 = very fair and almost always deserved). </w:t>
+      </w:r>
+    </w:p>
+    <w:p>
+      <w:pPr>
+        <w:spacing w:line="276" w:lineRule="auto"/>
+        <w:rPr>
+          <w:rFonts w:asciiTheme="minorHAnsi" w:hAnsiTheme="minorHAnsi" w:cstheme="minorHAnsi"/>
+          <w:lang w:val="en-US"/>
+        </w:rPr>
+      </w:pPr>
+    </w:p>
+    <w:p>
+      <w:pPr>
+        <w:spacing w:line="276" w:lineRule="auto"/>
+        <w:rPr>
+          <w:rFonts w:asciiTheme="minorHAnsi" w:hAnsiTheme="minorHAnsi" w:cstheme="minorHAnsi"/>
+          <w:lang w:val="en-US"/>
+        </w:rPr>
+      </w:pPr>
+      <w:r>
+        <w:rPr>
+          <w:rFonts w:asciiTheme="minorHAnsi" w:hAnsiTheme="minorHAnsi" w:cstheme="minorHAnsi"/>
+          <w:lang w:val="en-US"/>
+        </w:rPr>
+        <w:t xml:space="preserve">The data consists of a covariance matrix taken from a published paper and can be found in the file </w:t>
+      </w:r>
+      <w:r>
+        <w:rPr>
+          <w:rFonts w:asciiTheme="minorHAnsi" w:hAnsiTheme="minorHAnsi" w:cstheme="minorHAnsi"/>
+          <w:b/>
+          <w:bCs/>
+          <w:iCs/>
+          <w:lang w:val="en-US"/>
+        </w:rPr>
+        <w:t>CorPun.dat</w:t>
+      </w:r>
+      <w:r>
+        <w:rPr>
+          <w:rFonts w:asciiTheme="minorHAnsi" w:hAnsiTheme="minorHAnsi" w:cstheme="minorHAnsi"/>
+          <w:b/>
+          <w:bCs/>
+          <w:iCs/>
+          <w:lang w:val="en-US"/>
+        </w:rPr>
+        <w:t xml:space="preserve"> </w:t>
+      </w:r>
+      <w:r>
+        <w:rPr>
+          <w:rFonts w:asciiTheme="minorHAnsi" w:hAnsiTheme="minorHAnsi" w:cstheme="minorHAnsi"/>
+          <w:iCs/>
+          <w:lang w:val="en-US"/>
+        </w:rPr>
+        <w:t xml:space="preserve">or </w:t>
+      </w:r>
+      <w:r>
+        <w:rPr>
+          <w:rFonts w:asciiTheme="minorHAnsi" w:hAnsiTheme="minorHAnsi" w:cstheme="minorHAnsi"/>
+          <w:b/>
+          <w:bCs/>
+          <w:iCs/>
+          <w:lang w:val="en-US"/>
+        </w:rPr>
+        <w:t>CorPun.txt</w:t>
+      </w:r>
+      <w:r>
+        <w:rPr>
+          <w:rFonts w:asciiTheme="minorHAnsi" w:hAnsiTheme="minorHAnsi" w:cstheme="minorHAnsi"/>
+          <w:i/>
+          <w:lang w:val="en-US"/>
+        </w:rPr>
+        <w:t>.</w:t>
+      </w:r>
+      <w:r>
+        <w:rPr>
+          <w:rFonts w:asciiTheme="minorHAnsi" w:hAnsiTheme="minorHAnsi" w:cstheme="minorHAnsi"/>
+          <w:lang w:val="en-US"/>
+        </w:rPr>
+        <w:t xml:space="preserve"> </w:t>
+      </w:r>
+      <w:r>
+        <w:rPr>
+          <w:rFonts w:asciiTheme="minorHAnsi" w:hAnsiTheme="minorHAnsi" w:cstheme="minorHAnsi"/>
+          <w:lang w:val="en-US"/>
+        </w:rPr>
+        <w:t>Hence</w:t>
+      </w:r>
+      <w:r>
+        <w:rPr>
+          <w:rFonts w:asciiTheme="minorHAnsi" w:hAnsiTheme="minorHAnsi" w:cstheme="minorHAnsi"/>
+          <w:lang w:val="en-US"/>
+        </w:rPr>
+        <w:t xml:space="preserve">, besides analyzing a data set you collected yourself, in </w:t>
+      </w:r>
+      <w:proofErr w:type="spellStart"/>
+      <w:r>
+        <w:rPr>
+          <w:rFonts w:asciiTheme="minorHAnsi" w:hAnsiTheme="minorHAnsi" w:cstheme="minorHAnsi"/>
+          <w:lang w:val="en-US"/>
+        </w:rPr>
+        <w:t>lavaan</w:t>
+      </w:r>
+      <w:proofErr w:type="spellEnd"/>
+      <w:r>
+        <w:rPr>
+          <w:rFonts w:asciiTheme="minorHAnsi" w:hAnsiTheme="minorHAnsi" w:cstheme="minorHAnsi"/>
+          <w:lang w:val="en-US"/>
+        </w:rPr>
+        <w:t xml:space="preserve"> (and </w:t>
+      </w:r>
+      <w:r>
+        <w:rPr>
+          <w:rFonts w:asciiTheme="minorHAnsi" w:hAnsiTheme="minorHAnsi" w:cstheme="minorHAnsi"/>
+          <w:lang w:val="en-US"/>
+        </w:rPr>
+        <w:t>Mplus</w:t>
+      </w:r>
+      <w:r>
+        <w:rPr>
+          <w:rFonts w:asciiTheme="minorHAnsi" w:hAnsiTheme="minorHAnsi" w:cstheme="minorHAnsi"/>
+          <w:lang w:val="en-US"/>
+        </w:rPr>
+        <w:t>)</w:t>
+      </w:r>
+      <w:r>
+        <w:rPr>
+          <w:rFonts w:asciiTheme="minorHAnsi" w:hAnsiTheme="minorHAnsi" w:cstheme="minorHAnsi"/>
+          <w:lang w:val="en-US"/>
+        </w:rPr>
+        <w:t xml:space="preserve"> it is possible to base your analyses on a covariance or correlation table (and this is the reason why reviewers always ask you to include it)</w:t>
+      </w:r>
+      <w:r>
+        <w:rPr>
+          <w:rFonts w:asciiTheme="minorHAnsi" w:hAnsiTheme="minorHAnsi" w:cstheme="minorHAnsi"/>
+          <w:lang w:val="en-US"/>
+        </w:rPr>
+        <w:t>:</w:t>
       </w:r>
     </w:p>
     <w:p>
@@ -2886,7 +2975,6 @@
           <w:lang w:val="en-NL" w:eastAsia="en-NL"/>
         </w:rPr>
       </w:pPr>
-      <w:proofErr w:type="spellStart"/>
       <w:r>
         <w:rPr>
           <w:rFonts w:ascii="Consolas" w:hAnsi="Consolas" w:cs="Courier New"/>
@@ -2896,260 +2984,8 @@
           <w:bdr w:val="none" w:sz="0" w:space="0" w:color="auto" w:frame="1"/>
           <w:lang w:val="en-NL" w:eastAsia="en-NL"/>
         </w:rPr>
-        <w:t>CovMx</w:t>
-      </w:r>
-      <w:proofErr w:type="spellEnd"/>
-      <w:r>
-        <w:rPr>
-          <w:rFonts w:ascii="Consolas" w:hAnsi="Consolas" w:cs="Courier New"/>
-          <w:color w:val="0A0A0A"/>
-          <w:sz w:val="20"/>
-          <w:szCs w:val="20"/>
-          <w:bdr w:val="none" w:sz="0" w:space="0" w:color="auto" w:frame="1"/>
-          <w:lang w:val="en-NL" w:eastAsia="en-NL"/>
-        </w:rPr>
-        <w:t xml:space="preserve"> &lt;- </w:t>
-      </w:r>
-      <w:proofErr w:type="spellStart"/>
-      <w:proofErr w:type="gramStart"/>
-      <w:r>
-        <w:rPr>
-          <w:rFonts w:ascii="Consolas" w:hAnsi="Consolas" w:cs="Courier New"/>
-          <w:color w:val="0A0A0A"/>
-          <w:sz w:val="20"/>
-          <w:szCs w:val="20"/>
-          <w:bdr w:val="none" w:sz="0" w:space="0" w:color="auto" w:frame="1"/>
-          <w:lang w:val="en-NL" w:eastAsia="en-NL"/>
-        </w:rPr>
-        <w:t>getCov</w:t>
-      </w:r>
-      <w:proofErr w:type="spellEnd"/>
-      <w:r>
-        <w:rPr>
-          <w:rFonts w:ascii="Consolas" w:hAnsi="Consolas" w:cs="Courier New"/>
-          <w:color w:val="0A0A0A"/>
-          <w:sz w:val="20"/>
-          <w:szCs w:val="20"/>
-          <w:bdr w:val="none" w:sz="0" w:space="0" w:color="auto" w:frame="1"/>
-          <w:lang w:val="en-NL" w:eastAsia="en-NL"/>
-        </w:rPr>
-        <w:t>(</w:t>
-      </w:r>
-      <w:proofErr w:type="gramEnd"/>
-      <w:r>
-        <w:rPr>
-          <w:rFonts w:ascii="Consolas" w:hAnsi="Consolas" w:cs="Courier New"/>
-          <w:color w:val="0A0A0A"/>
-          <w:sz w:val="20"/>
-          <w:szCs w:val="20"/>
-          <w:bdr w:val="none" w:sz="0" w:space="0" w:color="auto" w:frame="1"/>
-          <w:lang w:val="en-NL" w:eastAsia="en-NL"/>
-        </w:rPr>
-        <w:t>lower, names = c("harsh", "just", "reject", "</w:t>
-      </w:r>
-      <w:proofErr w:type="spellStart"/>
-      <w:r>
-        <w:rPr>
-          <w:rFonts w:ascii="Consolas" w:hAnsi="Consolas" w:cs="Courier New"/>
-          <w:color w:val="0A0A0A"/>
-          <w:sz w:val="20"/>
-          <w:szCs w:val="20"/>
-          <w:bdr w:val="none" w:sz="0" w:space="0" w:color="auto" w:frame="1"/>
-          <w:lang w:val="en-NL" w:eastAsia="en-NL"/>
-        </w:rPr>
-        <w:t>maladj</w:t>
-      </w:r>
-      <w:proofErr w:type="spellEnd"/>
-      <w:r>
-        <w:rPr>
-          <w:rFonts w:ascii="Consolas" w:hAnsi="Consolas" w:cs="Courier New"/>
-          <w:color w:val="0A0A0A"/>
-          <w:sz w:val="20"/>
-          <w:szCs w:val="20"/>
-          <w:bdr w:val="none" w:sz="0" w:space="0" w:color="auto" w:frame="1"/>
-          <w:lang w:val="en-NL" w:eastAsia="en-NL"/>
-        </w:rPr>
-        <w:t>"))</w:t>
-      </w:r>
-    </w:p>
-    <w:p>
-      <w:pPr>
-        <w:spacing w:line="276" w:lineRule="auto"/>
-        <w:rPr>
-          <w:lang w:val="en-US"/>
-        </w:rPr>
-      </w:pPr>
-    </w:p>
-    <w:p>
-      <w:pPr>
-        <w:spacing w:line="276" w:lineRule="auto"/>
-        <w:rPr>
-          <w:rFonts w:asciiTheme="minorHAnsi" w:hAnsiTheme="minorHAnsi" w:cstheme="minorHAnsi"/>
-          <w:b/>
-          <w:lang w:val="en-US"/>
-        </w:rPr>
-      </w:pPr>
-      <w:r>
-        <w:rPr>
-          <w:rFonts w:asciiTheme="minorHAnsi" w:hAnsiTheme="minorHAnsi" w:cstheme="minorHAnsi"/>
-          <w:b/>
-          <w:lang w:val="en-US"/>
-        </w:rPr>
-        <w:t xml:space="preserve">3a. </w:t>
-      </w:r>
-      <w:r>
-        <w:rPr>
-          <w:rFonts w:asciiTheme="minorHAnsi" w:hAnsiTheme="minorHAnsi" w:cstheme="minorHAnsi"/>
-          <w:lang w:val="en-US"/>
-        </w:rPr>
-        <w:t xml:space="preserve">Make a drawing of the statistical model about </w:t>
-      </w:r>
-      <w:r>
-        <w:rPr>
-          <w:rFonts w:asciiTheme="minorHAnsi" w:hAnsiTheme="minorHAnsi" w:cstheme="minorHAnsi"/>
-          <w:bCs/>
-          <w:lang w:val="en-US"/>
-        </w:rPr>
-        <w:t xml:space="preserve">corporal punishment </w:t>
-      </w:r>
-      <w:r>
-        <w:rPr>
-          <w:rFonts w:asciiTheme="minorHAnsi" w:hAnsiTheme="minorHAnsi" w:cstheme="minorHAnsi"/>
-          <w:lang w:val="en-US"/>
-        </w:rPr>
-        <w:t>and write down which parameters (e.g.</w:t>
-      </w:r>
-      <w:r>
-        <w:rPr>
-          <w:rFonts w:asciiTheme="minorHAnsi" w:hAnsiTheme="minorHAnsi" w:cstheme="minorHAnsi"/>
-          <w:lang w:val="en-US"/>
-        </w:rPr>
-        <w:t>,</w:t>
-      </w:r>
-      <w:r>
-        <w:rPr>
-          <w:rFonts w:asciiTheme="minorHAnsi" w:hAnsiTheme="minorHAnsi" w:cstheme="minorHAnsi"/>
-          <w:lang w:val="en-US"/>
-        </w:rPr>
-        <w:t xml:space="preserve"> regression paths, covariances, residuals) you expect that are estimated, and number these parameters. </w:t>
-      </w:r>
-    </w:p>
-    <w:p>
-      <w:pPr>
-        <w:spacing w:line="276" w:lineRule="auto"/>
-        <w:rPr>
-          <w:rFonts w:asciiTheme="minorHAnsi" w:hAnsiTheme="minorHAnsi" w:cstheme="minorHAnsi"/>
-          <w:lang w:val="en-US"/>
-        </w:rPr>
-      </w:pPr>
-    </w:p>
-    <w:p>
-      <w:pPr>
-        <w:spacing w:line="276" w:lineRule="auto"/>
-        <w:rPr>
-          <w:rFonts w:asciiTheme="minorHAnsi" w:hAnsiTheme="minorHAnsi" w:cstheme="minorHAnsi"/>
-          <w:lang w:val="en-US"/>
-        </w:rPr>
-      </w:pPr>
-      <w:r>
-        <w:rPr>
-          <w:rFonts w:asciiTheme="minorHAnsi" w:hAnsiTheme="minorHAnsi" w:cstheme="minorHAnsi"/>
-          <w:b/>
-          <w:lang w:val="en-US"/>
-        </w:rPr>
-        <w:t>3b.</w:t>
-      </w:r>
-      <w:r>
-        <w:rPr>
-          <w:rFonts w:asciiTheme="minorHAnsi" w:hAnsiTheme="minorHAnsi" w:cstheme="minorHAnsi"/>
-          <w:lang w:val="en-US"/>
-        </w:rPr>
-        <w:t xml:space="preserve"> Write your </w:t>
-      </w:r>
-      <w:proofErr w:type="spellStart"/>
-      <w:r>
-        <w:rPr>
-          <w:rFonts w:asciiTheme="minorHAnsi" w:hAnsiTheme="minorHAnsi" w:cstheme="minorHAnsi"/>
-          <w:lang w:val="en-US"/>
-        </w:rPr>
-        <w:t>lavaan</w:t>
-      </w:r>
-      <w:proofErr w:type="spellEnd"/>
-      <w:r>
-        <w:rPr>
-          <w:rFonts w:asciiTheme="minorHAnsi" w:hAnsiTheme="minorHAnsi" w:cstheme="minorHAnsi"/>
-          <w:lang w:val="en-US"/>
-        </w:rPr>
-        <w:t xml:space="preserve"> code</w:t>
-      </w:r>
-      <w:r>
-        <w:rPr>
-          <w:rFonts w:asciiTheme="minorHAnsi" w:hAnsiTheme="minorHAnsi" w:cstheme="minorHAnsi"/>
-          <w:lang w:val="en-US"/>
-        </w:rPr>
-        <w:t xml:space="preserve"> for this model</w:t>
-      </w:r>
-      <w:r>
-        <w:rPr>
-          <w:rFonts w:asciiTheme="minorHAnsi" w:hAnsiTheme="minorHAnsi" w:cstheme="minorHAnsi"/>
-          <w:lang w:val="en-US"/>
-        </w:rPr>
-        <w:t xml:space="preserve"> based on the drawing you made in </w:t>
-      </w:r>
-      <w:r>
-        <w:rPr>
-          <w:rFonts w:asciiTheme="minorHAnsi" w:hAnsiTheme="minorHAnsi" w:cstheme="minorHAnsi"/>
-          <w:b/>
-          <w:lang w:val="en-US"/>
-        </w:rPr>
-        <w:t>3a</w:t>
-      </w:r>
-      <w:r>
-        <w:rPr>
-          <w:rFonts w:asciiTheme="minorHAnsi" w:hAnsiTheme="minorHAnsi" w:cstheme="minorHAnsi"/>
-          <w:lang w:val="en-US"/>
-        </w:rPr>
-        <w:t xml:space="preserve"> and run it.</w:t>
-      </w:r>
-      <w:r>
-        <w:rPr>
-          <w:rFonts w:asciiTheme="minorHAnsi" w:hAnsiTheme="minorHAnsi" w:cstheme="minorHAnsi"/>
-          <w:lang w:val="en-US"/>
-        </w:rPr>
-        <w:t xml:space="preserve"> </w:t>
-      </w:r>
-    </w:p>
-    <w:p>
-      <w:pPr>
-        <w:spacing w:line="276" w:lineRule="auto"/>
-        <w:rPr>
-          <w:rFonts w:asciiTheme="minorHAnsi" w:hAnsiTheme="minorHAnsi" w:cstheme="minorHAnsi"/>
-          <w:lang w:val="en-US"/>
-        </w:rPr>
-      </w:pPr>
-      <w:r>
-        <w:rPr>
-          <w:rFonts w:asciiTheme="minorHAnsi" w:hAnsiTheme="minorHAnsi" w:cstheme="minorHAnsi"/>
-          <w:lang w:val="en-US"/>
-        </w:rPr>
-        <w:t>Note that since you are using a covariance matrix as the input file, you should indicate this also in the input file, as well as the number of observations</w:t>
-      </w:r>
-      <w:r>
-        <w:rPr>
-          <w:rFonts w:asciiTheme="minorHAnsi" w:hAnsiTheme="minorHAnsi" w:cstheme="minorHAnsi"/>
-          <w:lang w:val="en-US"/>
-        </w:rPr>
-        <w:t>:</w:t>
-      </w:r>
-    </w:p>
-    <w:p>
-      <w:pPr>
-        <w:spacing w:line="276" w:lineRule="auto"/>
-        <w:rPr>
-          <w:rFonts w:asciiTheme="minorHAnsi" w:hAnsiTheme="minorHAnsi" w:cstheme="minorHAnsi"/>
-          <w:lang w:val="en-US"/>
-        </w:rPr>
-      </w:pPr>
+        <w:t>lower &lt;- scan("CorPun.txt")</w:t>
+      </w:r>
     </w:p>
     <w:p>
       <w:pPr>
@@ -3180,71 +3016,278 @@
         </w:tabs>
         <w:textAlignment w:val="baseline"/>
         <w:rPr>
-          <w:rFonts w:asciiTheme="minorHAnsi" w:hAnsiTheme="minorHAnsi" w:cstheme="minorHAnsi"/>
-          <w:color w:val="BBBBBB"/>
-          <w:sz w:val="20"/>
-          <w:szCs w:val="20"/>
-          <w:bdr w:val="none" w:sz="0" w:space="0" w:color="auto" w:frame="1"/>
-          <w:lang w:val="en-US" w:eastAsia="en-NL"/>
-        </w:rPr>
-      </w:pPr>
-      <w:proofErr w:type="spellStart"/>
-      <w:r>
-        <w:rPr>
-          <w:rFonts w:asciiTheme="minorHAnsi" w:hAnsiTheme="minorHAnsi" w:cstheme="minorHAnsi"/>
+          <w:rFonts w:ascii="Consolas" w:hAnsi="Consolas" w:cs="Courier New"/>
           <w:color w:val="0A0A0A"/>
           <w:sz w:val="20"/>
           <w:szCs w:val="20"/>
           <w:bdr w:val="none" w:sz="0" w:space="0" w:color="auto" w:frame="1"/>
           <w:lang w:val="en-NL" w:eastAsia="en-NL"/>
         </w:rPr>
-        <w:t>sample.cov</w:t>
-      </w:r>
-      <w:proofErr w:type="spellEnd"/>
-      <w:r>
-        <w:rPr>
-          <w:rFonts w:asciiTheme="minorHAnsi" w:hAnsiTheme="minorHAnsi" w:cstheme="minorHAnsi"/>
-          <w:color w:val="BBBBBB"/>
+      </w:pPr>
+      <w:proofErr w:type="spellStart"/>
+      <w:r>
+        <w:rPr>
+          <w:rFonts w:ascii="Consolas" w:hAnsi="Consolas" w:cs="Courier New"/>
+          <w:color w:val="0A0A0A"/>
           <w:sz w:val="20"/>
           <w:szCs w:val="20"/>
           <w:bdr w:val="none" w:sz="0" w:space="0" w:color="auto" w:frame="1"/>
           <w:lang w:val="en-NL" w:eastAsia="en-NL"/>
         </w:rPr>
-        <w:t xml:space="preserve"> </w:t>
-      </w:r>
-      <w:r>
-        <w:rPr>
-          <w:rFonts w:asciiTheme="minorHAnsi" w:hAnsiTheme="minorHAnsi" w:cstheme="minorHAnsi"/>
-          <w:color w:val="666666"/>
+        <w:t>CovMx</w:t>
+      </w:r>
+      <w:proofErr w:type="spellEnd"/>
+      <w:r>
+        <w:rPr>
+          <w:rFonts w:ascii="Consolas" w:hAnsi="Consolas" w:cs="Courier New"/>
+          <w:color w:val="0A0A0A"/>
           <w:sz w:val="20"/>
           <w:szCs w:val="20"/>
           <w:bdr w:val="none" w:sz="0" w:space="0" w:color="auto" w:frame="1"/>
           <w:lang w:val="en-NL" w:eastAsia="en-NL"/>
         </w:rPr>
-        <w:t>=</w:t>
-      </w:r>
-      <w:r>
-        <w:rPr>
-          <w:rFonts w:asciiTheme="minorHAnsi" w:hAnsiTheme="minorHAnsi" w:cstheme="minorHAnsi"/>
-          <w:color w:val="BBBBBB"/>
+        <w:t xml:space="preserve"> &lt;- </w:t>
+      </w:r>
+      <w:proofErr w:type="spellStart"/>
+      <w:proofErr w:type="gramStart"/>
+      <w:r>
+        <w:rPr>
+          <w:rFonts w:ascii="Consolas" w:hAnsi="Consolas" w:cs="Courier New"/>
+          <w:color w:val="0A0A0A"/>
           <w:sz w:val="20"/>
           <w:szCs w:val="20"/>
           <w:bdr w:val="none" w:sz="0" w:space="0" w:color="auto" w:frame="1"/>
           <w:lang w:val="en-NL" w:eastAsia="en-NL"/>
         </w:rPr>
-        <w:t xml:space="preserve"> </w:t>
-      </w:r>
-      <w:r>
-        <w:rPr>
-          <w:rFonts w:asciiTheme="minorHAnsi" w:hAnsiTheme="minorHAnsi" w:cstheme="minorHAnsi"/>
+        <w:t>getCov</w:t>
+      </w:r>
+      <w:proofErr w:type="spellEnd"/>
+      <w:r>
+        <w:rPr>
+          <w:rFonts w:ascii="Consolas" w:hAnsi="Consolas" w:cs="Courier New"/>
           <w:color w:val="0A0A0A"/>
           <w:sz w:val="20"/>
           <w:szCs w:val="20"/>
           <w:bdr w:val="none" w:sz="0" w:space="0" w:color="auto" w:frame="1"/>
-          <w:lang w:val="en-US" w:eastAsia="en-NL"/>
-        </w:rPr>
-        <w:t>&lt;name covariance matrix&gt;,</w:t>
-      </w:r>
+          <w:lang w:val="en-NL" w:eastAsia="en-NL"/>
+        </w:rPr>
+        <w:t>(</w:t>
+      </w:r>
+      <w:proofErr w:type="gramEnd"/>
+      <w:r>
+        <w:rPr>
+          <w:rFonts w:ascii="Consolas" w:hAnsi="Consolas" w:cs="Courier New"/>
+          <w:color w:val="0A0A0A"/>
+          <w:sz w:val="20"/>
+          <w:szCs w:val="20"/>
+          <w:bdr w:val="none" w:sz="0" w:space="0" w:color="auto" w:frame="1"/>
+          <w:lang w:val="en-NL" w:eastAsia="en-NL"/>
+        </w:rPr>
+        <w:t>lower, names = c("harsh", "just", "reject", "</w:t>
+      </w:r>
+      <w:proofErr w:type="spellStart"/>
+      <w:r>
+        <w:rPr>
+          <w:rFonts w:ascii="Consolas" w:hAnsi="Consolas" w:cs="Courier New"/>
+          <w:color w:val="0A0A0A"/>
+          <w:sz w:val="20"/>
+          <w:szCs w:val="20"/>
+          <w:bdr w:val="none" w:sz="0" w:space="0" w:color="auto" w:frame="1"/>
+          <w:lang w:val="en-NL" w:eastAsia="en-NL"/>
+        </w:rPr>
+        <w:t>maladj</w:t>
+      </w:r>
+      <w:proofErr w:type="spellEnd"/>
+      <w:r>
+        <w:rPr>
+          <w:rFonts w:ascii="Consolas" w:hAnsi="Consolas" w:cs="Courier New"/>
+          <w:color w:val="0A0A0A"/>
+          <w:sz w:val="20"/>
+          <w:szCs w:val="20"/>
+          <w:bdr w:val="none" w:sz="0" w:space="0" w:color="auto" w:frame="1"/>
+          <w:lang w:val="en-NL" w:eastAsia="en-NL"/>
+        </w:rPr>
+        <w:t>"))</w:t>
+      </w:r>
+    </w:p>
+    <w:p>
+      <w:pPr>
+        <w:spacing w:line="276" w:lineRule="auto"/>
+        <w:rPr>
+          <w:lang w:val="en-US"/>
+        </w:rPr>
+      </w:pPr>
+    </w:p>
+    <w:p>
+      <w:pPr>
+        <w:spacing w:line="276" w:lineRule="auto"/>
+        <w:rPr>
+          <w:rFonts w:asciiTheme="minorHAnsi" w:hAnsiTheme="minorHAnsi" w:cstheme="minorHAnsi"/>
+          <w:b/>
+          <w:lang w:val="en-US"/>
+        </w:rPr>
+      </w:pPr>
+      <w:r>
+        <w:rPr>
+          <w:rFonts w:asciiTheme="minorHAnsi" w:hAnsiTheme="minorHAnsi" w:cstheme="minorHAnsi"/>
+          <w:b/>
+          <w:lang w:val="en-US"/>
+        </w:rPr>
+        <w:t xml:space="preserve">3a. </w:t>
+      </w:r>
+      <w:r>
+        <w:rPr>
+          <w:rFonts w:asciiTheme="minorHAnsi" w:hAnsiTheme="minorHAnsi" w:cstheme="minorHAnsi"/>
+          <w:lang w:val="en-US"/>
+        </w:rPr>
+        <w:t xml:space="preserve">Make a drawing of the statistical model about </w:t>
+      </w:r>
+      <w:r>
+        <w:rPr>
+          <w:rFonts w:asciiTheme="minorHAnsi" w:hAnsiTheme="minorHAnsi" w:cstheme="minorHAnsi"/>
+          <w:bCs/>
+          <w:lang w:val="en-US"/>
+        </w:rPr>
+        <w:t xml:space="preserve">corporal punishment </w:t>
+      </w:r>
+      <w:r>
+        <w:rPr>
+          <w:rFonts w:asciiTheme="minorHAnsi" w:hAnsiTheme="minorHAnsi" w:cstheme="minorHAnsi"/>
+          <w:lang w:val="en-US"/>
+        </w:rPr>
+        <w:t>and write down which parameters (e.g.</w:t>
+      </w:r>
+      <w:r>
+        <w:rPr>
+          <w:rFonts w:asciiTheme="minorHAnsi" w:hAnsiTheme="minorHAnsi" w:cstheme="minorHAnsi"/>
+          <w:lang w:val="en-US"/>
+        </w:rPr>
+        <w:t>,</w:t>
+      </w:r>
+      <w:r>
+        <w:rPr>
+          <w:rFonts w:asciiTheme="minorHAnsi" w:hAnsiTheme="minorHAnsi" w:cstheme="minorHAnsi"/>
+          <w:lang w:val="en-US"/>
+        </w:rPr>
+        <w:t xml:space="preserve"> regression paths, covariances, residuals) you expect that are estimated, and number these parameters. </w:t>
+      </w:r>
+    </w:p>
+    <w:p>
+      <w:pPr>
+        <w:spacing w:line="276" w:lineRule="auto"/>
+        <w:rPr>
+          <w:rFonts w:asciiTheme="minorHAnsi" w:hAnsiTheme="minorHAnsi" w:cstheme="minorHAnsi"/>
+          <w:lang w:val="en-US"/>
+        </w:rPr>
+      </w:pPr>
+    </w:p>
+    <w:p>
+      <w:pPr>
+        <w:spacing w:line="276" w:lineRule="auto"/>
+        <w:rPr>
+          <w:rFonts w:asciiTheme="minorHAnsi" w:hAnsiTheme="minorHAnsi" w:cstheme="minorHAnsi"/>
+          <w:lang w:val="en-US"/>
+        </w:rPr>
+      </w:pPr>
+      <w:r>
+        <w:rPr>
+          <w:rFonts w:asciiTheme="minorHAnsi" w:hAnsiTheme="minorHAnsi" w:cstheme="minorHAnsi"/>
+          <w:b/>
+          <w:lang w:val="en-US"/>
+        </w:rPr>
+        <w:t>3b.</w:t>
+      </w:r>
+      <w:r>
+        <w:rPr>
+          <w:rFonts w:asciiTheme="minorHAnsi" w:hAnsiTheme="minorHAnsi" w:cstheme="minorHAnsi"/>
+          <w:lang w:val="en-US"/>
+        </w:rPr>
+        <w:t xml:space="preserve"> Write your </w:t>
+      </w:r>
+      <w:proofErr w:type="spellStart"/>
+      <w:r>
+        <w:rPr>
+          <w:rFonts w:asciiTheme="minorHAnsi" w:hAnsiTheme="minorHAnsi" w:cstheme="minorHAnsi"/>
+          <w:lang w:val="en-US"/>
+        </w:rPr>
+        <w:t>lavaan</w:t>
+      </w:r>
+      <w:proofErr w:type="spellEnd"/>
+      <w:r>
+        <w:rPr>
+          <w:rFonts w:asciiTheme="minorHAnsi" w:hAnsiTheme="minorHAnsi" w:cstheme="minorHAnsi"/>
+          <w:lang w:val="en-US"/>
+        </w:rPr>
+        <w:t xml:space="preserve"> code</w:t>
+      </w:r>
+      <w:r>
+        <w:rPr>
+          <w:rFonts w:asciiTheme="minorHAnsi" w:hAnsiTheme="minorHAnsi" w:cstheme="minorHAnsi"/>
+          <w:lang w:val="en-US"/>
+        </w:rPr>
+        <w:t xml:space="preserve"> for this model</w:t>
+      </w:r>
+      <w:r>
+        <w:rPr>
+          <w:rFonts w:asciiTheme="minorHAnsi" w:hAnsiTheme="minorHAnsi" w:cstheme="minorHAnsi"/>
+          <w:lang w:val="en-US"/>
+        </w:rPr>
+        <w:t xml:space="preserve"> based on the drawing you made in </w:t>
+      </w:r>
+      <w:r>
+        <w:rPr>
+          <w:rFonts w:asciiTheme="minorHAnsi" w:hAnsiTheme="minorHAnsi" w:cstheme="minorHAnsi"/>
+          <w:b/>
+          <w:lang w:val="en-US"/>
+        </w:rPr>
+        <w:t>3a</w:t>
+      </w:r>
+      <w:r>
+        <w:rPr>
+          <w:rFonts w:asciiTheme="minorHAnsi" w:hAnsiTheme="minorHAnsi" w:cstheme="minorHAnsi"/>
+          <w:lang w:val="en-US"/>
+        </w:rPr>
+        <w:t xml:space="preserve"> and run it.</w:t>
+      </w:r>
+      <w:r>
+        <w:rPr>
+          <w:rFonts w:asciiTheme="minorHAnsi" w:hAnsiTheme="minorHAnsi" w:cstheme="minorHAnsi"/>
+          <w:lang w:val="en-US"/>
+        </w:rPr>
+        <w:t xml:space="preserve"> </w:t>
+      </w:r>
+    </w:p>
+    <w:p>
+      <w:pPr>
+        <w:spacing w:line="276" w:lineRule="auto"/>
+        <w:rPr>
+          <w:rFonts w:asciiTheme="minorHAnsi" w:hAnsiTheme="minorHAnsi" w:cstheme="minorHAnsi"/>
+          <w:lang w:val="en-US"/>
+        </w:rPr>
+      </w:pPr>
+      <w:r>
+        <w:rPr>
+          <w:rFonts w:asciiTheme="minorHAnsi" w:hAnsiTheme="minorHAnsi" w:cstheme="minorHAnsi"/>
+          <w:lang w:val="en-US"/>
+        </w:rPr>
+        <w:t>Note that since you are using a covariance matrix as the input file, you should indicate this also in the input file, as well as the number of observations</w:t>
+      </w:r>
+      <w:r>
+        <w:rPr>
+          <w:rFonts w:asciiTheme="minorHAnsi" w:hAnsiTheme="minorHAnsi" w:cstheme="minorHAnsi"/>
+          <w:lang w:val="en-US"/>
+        </w:rPr>
+        <w:t>:</w:t>
+      </w:r>
+    </w:p>
+    <w:p>
+      <w:pPr>
+        <w:spacing w:line="276" w:lineRule="auto"/>
+        <w:rPr>
+          <w:rFonts w:asciiTheme="minorHAnsi" w:hAnsiTheme="minorHAnsi" w:cstheme="minorHAnsi"/>
+          <w:lang w:val="en-US"/>
+        </w:rPr>
+      </w:pPr>
     </w:p>
     <w:p>
       <w:pPr>
@@ -3276,14 +3319,14 @@
         <w:textAlignment w:val="baseline"/>
         <w:rPr>
           <w:rFonts w:asciiTheme="minorHAnsi" w:hAnsiTheme="minorHAnsi" w:cstheme="minorHAnsi"/>
-          <w:color w:val="0A0A0A"/>
-          <w:sz w:val="21"/>
-          <w:szCs w:val="21"/>
+          <w:color w:val="BBBBBB"/>
+          <w:sz w:val="20"/>
+          <w:szCs w:val="20"/>
+          <w:bdr w:val="none" w:sz="0" w:space="0" w:color="auto" w:frame="1"/>
           <w:lang w:val="en-US" w:eastAsia="en-NL"/>
         </w:rPr>
       </w:pPr>
       <w:proofErr w:type="spellStart"/>
-      <w:proofErr w:type="gramStart"/>
       <w:r>
         <w:rPr>
           <w:rFonts w:asciiTheme="minorHAnsi" w:hAnsiTheme="minorHAnsi" w:cstheme="minorHAnsi"/>
@@ -3293,10 +3336,9 @@
           <w:bdr w:val="none" w:sz="0" w:space="0" w:color="auto" w:frame="1"/>
           <w:lang w:val="en-NL" w:eastAsia="en-NL"/>
         </w:rPr>
-        <w:t>sample.nobs</w:t>
+        <w:t>sample.cov</w:t>
       </w:r>
       <w:proofErr w:type="spellEnd"/>
-      <w:proofErr w:type="gramEnd"/>
       <w:r>
         <w:rPr>
           <w:rFonts w:asciiTheme="minorHAnsi" w:hAnsiTheme="minorHAnsi" w:cstheme="minorHAnsi"/>
@@ -3333,6 +3375,102 @@
       <w:r>
         <w:rPr>
           <w:rFonts w:asciiTheme="minorHAnsi" w:hAnsiTheme="minorHAnsi" w:cstheme="minorHAnsi"/>
+          <w:color w:val="0A0A0A"/>
+          <w:sz w:val="20"/>
+          <w:szCs w:val="20"/>
+          <w:bdr w:val="none" w:sz="0" w:space="0" w:color="auto" w:frame="1"/>
+          <w:lang w:val="en-US" w:eastAsia="en-NL"/>
+        </w:rPr>
+        <w:t>&lt;name covariance matrix&gt;,</w:t>
+      </w:r>
+    </w:p>
+    <w:p>
+      <w:pPr>
+        <w:pBdr>
+          <w:top w:val="single" w:sz="6" w:space="5" w:color="D6D6D6"/>
+          <w:left w:val="single" w:sz="6" w:space="8" w:color="D6D6D6"/>
+          <w:bottom w:val="single" w:sz="6" w:space="5" w:color="D6D6D6"/>
+          <w:right w:val="single" w:sz="6" w:space="8" w:color="D6D6D6"/>
+        </w:pBdr>
+        <w:shd w:val="clear" w:color="auto" w:fill="FAFAFA"/>
+        <w:tabs>
+          <w:tab w:val="left" w:pos="916"/>
+          <w:tab w:val="left" w:pos="1832"/>
+          <w:tab w:val="left" w:pos="2748"/>
+          <w:tab w:val="left" w:pos="3664"/>
+          <w:tab w:val="left" w:pos="4580"/>
+          <w:tab w:val="left" w:pos="5496"/>
+          <w:tab w:val="left" w:pos="6412"/>
+          <w:tab w:val="left" w:pos="7328"/>
+          <w:tab w:val="left" w:pos="8244"/>
+          <w:tab w:val="left" w:pos="9160"/>
+          <w:tab w:val="left" w:pos="10076"/>
+          <w:tab w:val="left" w:pos="10992"/>
+          <w:tab w:val="left" w:pos="11908"/>
+          <w:tab w:val="left" w:pos="12824"/>
+          <w:tab w:val="left" w:pos="13740"/>
+          <w:tab w:val="left" w:pos="14656"/>
+        </w:tabs>
+        <w:textAlignment w:val="baseline"/>
+        <w:rPr>
+          <w:rFonts w:asciiTheme="minorHAnsi" w:hAnsiTheme="minorHAnsi" w:cstheme="minorHAnsi"/>
+          <w:color w:val="0A0A0A"/>
+          <w:sz w:val="21"/>
+          <w:szCs w:val="21"/>
+          <w:lang w:val="en-US" w:eastAsia="en-NL"/>
+        </w:rPr>
+      </w:pPr>
+      <w:proofErr w:type="spellStart"/>
+      <w:proofErr w:type="gramStart"/>
+      <w:r>
+        <w:rPr>
+          <w:rFonts w:asciiTheme="minorHAnsi" w:hAnsiTheme="minorHAnsi" w:cstheme="minorHAnsi"/>
+          <w:color w:val="0A0A0A"/>
+          <w:sz w:val="20"/>
+          <w:szCs w:val="20"/>
+          <w:bdr w:val="none" w:sz="0" w:space="0" w:color="auto" w:frame="1"/>
+          <w:lang w:val="en-NL" w:eastAsia="en-NL"/>
+        </w:rPr>
+        <w:t>sample.nobs</w:t>
+      </w:r>
+      <w:proofErr w:type="spellEnd"/>
+      <w:proofErr w:type="gramEnd"/>
+      <w:r>
+        <w:rPr>
+          <w:rFonts w:asciiTheme="minorHAnsi" w:hAnsiTheme="minorHAnsi" w:cstheme="minorHAnsi"/>
+          <w:color w:val="BBBBBB"/>
+          <w:sz w:val="20"/>
+          <w:szCs w:val="20"/>
+          <w:bdr w:val="none" w:sz="0" w:space="0" w:color="auto" w:frame="1"/>
+          <w:lang w:val="en-NL" w:eastAsia="en-NL"/>
+        </w:rPr>
+        <w:t xml:space="preserve"> </w:t>
+      </w:r>
+      <w:r>
+        <w:rPr>
+          <w:rFonts w:asciiTheme="minorHAnsi" w:hAnsiTheme="minorHAnsi" w:cstheme="minorHAnsi"/>
+          <w:color w:val="666666"/>
+          <w:sz w:val="20"/>
+          <w:szCs w:val="20"/>
+          <w:bdr w:val="none" w:sz="0" w:space="0" w:color="auto" w:frame="1"/>
+          <w:lang w:val="en-NL" w:eastAsia="en-NL"/>
+        </w:rPr>
+        <w:t>=</w:t>
+      </w:r>
+      <w:r>
+        <w:rPr>
+          <w:rFonts w:asciiTheme="minorHAnsi" w:hAnsiTheme="minorHAnsi" w:cstheme="minorHAnsi"/>
+          <w:color w:val="BBBBBB"/>
+          <w:sz w:val="20"/>
+          <w:szCs w:val="20"/>
+          <w:bdr w:val="none" w:sz="0" w:space="0" w:color="auto" w:frame="1"/>
+          <w:lang w:val="en-NL" w:eastAsia="en-NL"/>
+        </w:rPr>
+        <w:t xml:space="preserve"> </w:t>
+      </w:r>
+      <w:r>
+        <w:rPr>
+          <w:rFonts w:asciiTheme="minorHAnsi" w:hAnsiTheme="minorHAnsi" w:cstheme="minorHAnsi"/>
           <w:color w:val="40A070"/>
           <w:sz w:val="20"/>
           <w:szCs w:val="20"/>
@@ -3436,7 +3574,8 @@
       <w:proofErr w:type="gramStart"/>
       <w:r>
         <w:rPr>
-          <w:rFonts w:asciiTheme="minorHAnsi" w:hAnsiTheme="minorHAnsi" w:cstheme="minorHAnsi"/>
+          <w:rFonts w:ascii="Courier New" w:hAnsi="Courier New" w:cs="Courier New"/>
+          <w:color w:val="17365D" w:themeColor="text2" w:themeShade="BF"/>
           <w:lang w:val="en-US"/>
         </w:rPr>
         <w:t>lavInspect</w:t>
@@ -3444,7 +3583,8 @@
       <w:proofErr w:type="spellEnd"/>
       <w:r>
         <w:rPr>
-          <w:rFonts w:asciiTheme="minorHAnsi" w:hAnsiTheme="minorHAnsi" w:cstheme="minorHAnsi"/>
+          <w:rFonts w:ascii="Courier New" w:hAnsi="Courier New" w:cs="Courier New"/>
+          <w:color w:val="17365D" w:themeColor="text2" w:themeShade="BF"/>
           <w:lang w:val="en-US"/>
         </w:rPr>
         <w:t>(</w:t>
@@ -3452,10 +3592,18 @@
       <w:proofErr w:type="gramEnd"/>
       <w:r>
         <w:rPr>
-          <w:rFonts w:asciiTheme="minorHAnsi" w:hAnsiTheme="minorHAnsi" w:cstheme="minorHAnsi"/>
-          <w:lang w:val="en-US"/>
-        </w:rPr>
-        <w:t xml:space="preserve">)’. Note that this comparable to </w:t>
+          <w:rFonts w:ascii="Courier New" w:hAnsi="Courier New" w:cs="Courier New"/>
+          <w:color w:val="17365D" w:themeColor="text2" w:themeShade="BF"/>
+          <w:lang w:val="en-US"/>
+        </w:rPr>
+        <w:t>)</w:t>
+      </w:r>
+      <w:r>
+        <w:rPr>
+          <w:rFonts w:asciiTheme="minorHAnsi" w:hAnsiTheme="minorHAnsi" w:cstheme="minorHAnsi"/>
+          <w:lang w:val="en-US"/>
+        </w:rPr>
+        <w:t xml:space="preserve">’. Note that this comparable to </w:t>
       </w:r>
       <w:r>
         <w:rPr>
@@ -3738,7 +3886,8 @@
       <w:proofErr w:type="gramStart"/>
       <w:r>
         <w:rPr>
-          <w:rFonts w:asciiTheme="minorHAnsi" w:hAnsiTheme="minorHAnsi" w:cstheme="minorHAnsi"/>
+          <w:rFonts w:ascii="Courier New" w:hAnsi="Courier New" w:cs="Courier New"/>
+          <w:color w:val="17365D" w:themeColor="text2" w:themeShade="BF"/>
           <w:lang w:val="en-US"/>
         </w:rPr>
         <w:t>lavaanPlot</w:t>
@@ -3746,7 +3895,8 @@
       <w:proofErr w:type="spellEnd"/>
       <w:r>
         <w:rPr>
-          <w:rFonts w:asciiTheme="minorHAnsi" w:hAnsiTheme="minorHAnsi" w:cstheme="minorHAnsi"/>
+          <w:rFonts w:ascii="Courier New" w:hAnsi="Courier New" w:cs="Courier New"/>
+          <w:color w:val="17365D" w:themeColor="text2" w:themeShade="BF"/>
           <w:lang w:val="en-US"/>
         </w:rPr>
         <w:t>(</w:t>
@@ -3754,10 +3904,18 @@
       <w:proofErr w:type="gramEnd"/>
       <w:r>
         <w:rPr>
-          <w:rFonts w:asciiTheme="minorHAnsi" w:hAnsiTheme="minorHAnsi" w:cstheme="minorHAnsi"/>
-          <w:lang w:val="en-US"/>
-        </w:rPr>
-        <w:t xml:space="preserve">) </w:t>
+          <w:rFonts w:ascii="Courier New" w:hAnsi="Courier New" w:cs="Courier New"/>
+          <w:color w:val="17365D" w:themeColor="text2" w:themeShade="BF"/>
+          <w:lang w:val="en-US"/>
+        </w:rPr>
+        <w:t>)</w:t>
+      </w:r>
+      <w:r>
+        <w:rPr>
+          <w:rFonts w:asciiTheme="minorHAnsi" w:hAnsiTheme="minorHAnsi" w:cstheme="minorHAnsi"/>
+          <w:lang w:val="en-US"/>
+        </w:rPr>
+        <w:t xml:space="preserve"> </w:t>
       </w:r>
       <w:r>
         <w:rPr>
@@ -3792,7 +3950,8 @@
       <w:proofErr w:type="spellStart"/>
       <w:r>
         <w:rPr>
-          <w:rFonts w:asciiTheme="minorHAnsi" w:hAnsiTheme="minorHAnsi" w:cstheme="minorHAnsi"/>
+          <w:rFonts w:ascii="Courier New" w:hAnsi="Courier New" w:cs="Courier New"/>
+          <w:color w:val="17365D" w:themeColor="text2" w:themeShade="BF"/>
           <w:lang w:val="en-US"/>
         </w:rPr>
         <w:t>graph_sem</w:t>
@@ -3800,10 +3959,19 @@
       <w:proofErr w:type="spellEnd"/>
       <w:r>
         <w:rPr>
-          <w:rFonts w:asciiTheme="minorHAnsi" w:hAnsiTheme="minorHAnsi" w:cstheme="minorHAnsi"/>
-          <w:lang w:val="en-US"/>
-        </w:rPr>
-        <w:t xml:space="preserve">() </w:t>
+          <w:rFonts w:ascii="Courier New" w:hAnsi="Courier New" w:cs="Courier New"/>
+          <w:color w:val="17365D" w:themeColor="text2" w:themeShade="BF"/>
+          <w:lang w:val="en-US"/>
+        </w:rPr>
+        <w:t>()</w:t>
+      </w:r>
+      <w:r>
+        <w:rPr>
+          <w:rFonts w:asciiTheme="minorHAnsi" w:hAnsiTheme="minorHAnsi" w:cstheme="minorHAnsi"/>
+          <w:color w:val="17365D" w:themeColor="text2" w:themeShade="BF"/>
+          <w:lang w:val="en-US"/>
+        </w:rPr>
+        <w:t xml:space="preserve"> </w:t>
       </w:r>
       <w:r>
         <w:rPr>
@@ -3921,14 +4089,7 @@
           <w:rFonts w:asciiTheme="minorHAnsi" w:hAnsiTheme="minorHAnsi" w:cstheme="minorHAnsi"/>
           <w:lang w:val="en-US"/>
         </w:rPr>
-        <w:t xml:space="preserve">) </w:t>
-      </w:r>
-      <w:r>
-        <w:rPr>
-          <w:rFonts w:asciiTheme="minorHAnsi" w:hAnsiTheme="minorHAnsi" w:cstheme="minorHAnsi"/>
-          <w:lang w:val="en-US"/>
-        </w:rPr>
-        <w:t xml:space="preserve">will not </w:t>
+        <w:t xml:space="preserve">) will not </w:t>
       </w:r>
       <w:r>
         <w:rPr>

</xml_diff>